<commit_message>
Author:           Pooja Sharma Files Modified:  Guidelines MASTER SHEET IMPORT.docx Description:      Added point 7, change mobile number format
</commit_message>
<xml_diff>
--- a/Requirements/Guidelines MASTER SHEET IMPORT.docx
+++ b/Requirements/Guidelines MASTER SHEET IMPORT.docx
@@ -1,6 +1,6 @@
 
 <file path=word/document.xml><?xml version="1.0" encoding="utf-8"?>
-<w:document xmlns:wpc="http://schemas.microsoft.com/office/word/2010/wordprocessingCanvas" xmlns:cx="http://schemas.microsoft.com/office/drawing/2014/chartex" xmlns:cx1="http://schemas.microsoft.com/office/drawing/2015/9/8/chartex" xmlns:cx2="http://schemas.microsoft.com/office/drawing/2015/10/21/chartex" xmlns:cx3="http://schemas.microsoft.com/office/drawing/2016/5/9/chartex" xmlns:cx4="http://schemas.microsoft.com/office/drawing/2016/5/10/chartex" xmlns:cx5="http://schemas.microsoft.com/office/drawing/2016/5/11/chartex" xmlns:cx6="http://schemas.microsoft.com/office/drawing/2016/5/12/chartex" xmlns:cx7="http://schemas.microsoft.com/office/drawing/2016/5/13/chartex" xmlns:cx8="http://schemas.microsoft.com/office/drawing/2016/5/14/chartex" xmlns:mc="http://schemas.openxmlformats.org/markup-compatibility/2006" xmlns:aink="http://schemas.microsoft.com/office/drawing/2016/ink" xmlns:am3d="http://schemas.microsoft.com/office/drawing/2017/model3d" xmlns:o="urn:schemas-microsoft-com:office:office" xmlns:r="http://schemas.openxmlformats.org/officeDocument/2006/relationships" xmlns:m="http://schemas.openxmlformats.org/officeDocument/2006/math" xmlns:v="urn:schemas-microsoft-com:vml" xmlns:wp14="http://schemas.microsoft.com/office/word/2010/wordprocessingDrawing" xmlns:wp="http://schemas.openxmlformats.org/drawingml/2006/wordprocessingDrawing" xmlns:w10="urn:schemas-microsoft-com:office:word" xmlns:w="http://schemas.openxmlformats.org/wordprocessingml/2006/main" xmlns:w14="http://schemas.microsoft.com/office/word/2010/wordml" xmlns:w15="http://schemas.microsoft.com/office/word/2012/wordml" xmlns:w16cid="http://schemas.microsoft.com/office/word/2016/wordml/cid" xmlns:w16se="http://schemas.microsoft.com/office/word/2015/wordml/symex" xmlns:wpg="http://schemas.microsoft.com/office/word/2010/wordprocessingGroup" xmlns:wpi="http://schemas.microsoft.com/office/word/2010/wordprocessingInk" xmlns:wne="http://schemas.microsoft.com/office/word/2006/wordml" xmlns:wps="http://schemas.microsoft.com/office/word/2010/wordprocessingShape" mc:Ignorable="w14 w15 w16se w16cid wp14">
+<w:document xmlns:wpc="http://schemas.microsoft.com/office/word/2010/wordprocessingCanvas" xmlns:mc="http://schemas.openxmlformats.org/markup-compatibility/2006" xmlns:o="urn:schemas-microsoft-com:office:office" xmlns:r="http://schemas.openxmlformats.org/officeDocument/2006/relationships" xmlns:m="http://schemas.openxmlformats.org/officeDocument/2006/math" xmlns:v="urn:schemas-microsoft-com:vml" xmlns:wp14="http://schemas.microsoft.com/office/word/2010/wordprocessingDrawing" xmlns:wp="http://schemas.openxmlformats.org/drawingml/2006/wordprocessingDrawing" xmlns:w10="urn:schemas-microsoft-com:office:word" xmlns:w="http://schemas.openxmlformats.org/wordprocessingml/2006/main" xmlns:w14="http://schemas.microsoft.com/office/word/2010/wordml" xmlns:w15="http://schemas.microsoft.com/office/word/2012/wordml" xmlns:wpg="http://schemas.microsoft.com/office/word/2010/wordprocessingGroup" xmlns:wpi="http://schemas.microsoft.com/office/word/2010/wordprocessingInk" xmlns:wne="http://schemas.microsoft.com/office/word/2006/wordml" xmlns:wps="http://schemas.microsoft.com/office/word/2010/wordprocessingShape" mc:Ignorable="w14 w15 wp14">
   <w:body>
     <w:p>
       <w:pPr>
@@ -21,6 +21,12 @@
     </w:p>
     <w:sdt>
       <w:sdtPr>
+        <w:rPr>
+          <w:rFonts w:asciiTheme="minorHAnsi" w:eastAsiaTheme="minorHAnsi" w:hAnsiTheme="minorHAnsi" w:cstheme="minorBidi"/>
+          <w:color w:val="auto"/>
+          <w:sz w:val="22"/>
+          <w:szCs w:val="22"/>
+        </w:rPr>
         <w:id w:val="-1464885048"/>
         <w:docPartObj>
           <w:docPartGallery w:val="Table of Contents"/>
@@ -29,13 +35,9 @@
       </w:sdtPr>
       <w:sdtEndPr>
         <w:rPr>
-          <w:rFonts w:asciiTheme="minorHAnsi" w:eastAsiaTheme="minorHAnsi" w:hAnsiTheme="minorHAnsi" w:cstheme="minorBidi"/>
           <w:b/>
           <w:bCs/>
           <w:noProof/>
-          <w:color w:val="auto"/>
-          <w:sz w:val="22"/>
-          <w:szCs w:val="22"/>
         </w:rPr>
       </w:sdtEndPr>
       <w:sdtContent>
@@ -438,17 +440,32 @@
       <w:pPr>
         <w:pStyle w:val="Heading2"/>
       </w:pPr>
-      <w:bookmarkStart w:id="1" w:name="_GoBack"/>
+      <w:r>
+        <w:br w:type="page"/>
+      </w:r>
+      <w:bookmarkStart w:id="1" w:name="_Toc520904914"/>
+    </w:p>
+    <w:p>
+      <w:pPr>
+        <w:pStyle w:val="Heading2"/>
+      </w:pPr>
+    </w:p>
+    <w:p>
+      <w:pPr>
+        <w:pStyle w:val="Heading2"/>
+      </w:pPr>
+      <w:r>
+        <w:t xml:space="preserve">How to </w:t>
+      </w:r>
+      <w:proofErr w:type="gramStart"/>
+      <w:r>
+        <w:t>Generate</w:t>
+      </w:r>
+      <w:proofErr w:type="gramEnd"/>
+      <w:r>
+        <w:t xml:space="preserve"> a new Batch?</w:t>
+      </w:r>
       <w:bookmarkEnd w:id="1"/>
-      <w:r>
-        <w:br w:type="page"/>
-      </w:r>
-      <w:bookmarkStart w:id="2" w:name="_Toc520904914"/>
-      <w:r>
-        <w:lastRenderedPageBreak/>
-        <w:t>How to Generate a new Batch?</w:t>
-      </w:r>
-      <w:bookmarkEnd w:id="2"/>
     </w:p>
     <w:p/>
     <w:p>
@@ -477,14 +494,18 @@
     </w:p>
     <w:p>
       <w:r>
+        <w:rPr>
+          <w:noProof/>
+          <w:lang w:val="en-IN" w:eastAsia="en-IN"/>
+        </w:rPr>
         <w:drawing>
-          <wp:inline distT="0" distB="0" distL="0" distR="0" wp14:anchorId="264FEA24" wp14:editId="3815B147">
+          <wp:inline distT="0" distB="0" distL="0" distR="0" wp14:anchorId="264FEA24" wp14:editId="068F4513">
             <wp:extent cx="6645910" cy="3147060"/>
-            <wp:effectExtent l="0" t="0" r="2540" b="0"/>
+            <wp:effectExtent l="19050" t="19050" r="21590" b="15240"/>
             <wp:docPr id="13" name="Picture 12">
               <a:extLst xmlns:a="http://schemas.openxmlformats.org/drawingml/2006/main">
                 <a:ext uri="{FF2B5EF4-FFF2-40B4-BE49-F238E27FC236}">
-                  <a16:creationId xmlns:a16="http://schemas.microsoft.com/office/drawing/2014/main" id="{3FA2601D-9AE1-40E5-BE03-336F176EB5CA}"/>
+                  <a16:creationId xmlns="" xmlns:cx="http://schemas.microsoft.com/office/drawing/2014/chartex" xmlns:cx1="http://schemas.microsoft.com/office/drawing/2015/9/8/chartex" xmlns:cx2="http://schemas.microsoft.com/office/drawing/2015/10/21/chartex" xmlns:cx3="http://schemas.microsoft.com/office/drawing/2016/5/9/chartex" xmlns:cx4="http://schemas.microsoft.com/office/drawing/2016/5/10/chartex" xmlns:cx5="http://schemas.microsoft.com/office/drawing/2016/5/11/chartex" xmlns:cx6="http://schemas.microsoft.com/office/drawing/2016/5/12/chartex" xmlns:cx7="http://schemas.microsoft.com/office/drawing/2016/5/13/chartex" xmlns:cx8="http://schemas.microsoft.com/office/drawing/2016/5/14/chartex" xmlns:aink="http://schemas.microsoft.com/office/drawing/2016/ink" xmlns:am3d="http://schemas.microsoft.com/office/drawing/2017/model3d" xmlns:o="urn:schemas-microsoft-com:office:office" xmlns:v="urn:schemas-microsoft-com:vml" xmlns:w10="urn:schemas-microsoft-com:office:word" xmlns:w="http://schemas.openxmlformats.org/wordprocessingml/2006/main" xmlns:w16cid="http://schemas.microsoft.com/office/word/2016/wordml/cid" xmlns:w16se="http://schemas.microsoft.com/office/word/2015/wordml/symex" xmlns:a16="http://schemas.microsoft.com/office/drawing/2014/main" id="{3FA2601D-9AE1-40E5-BE03-336F176EB5CA}"/>
                 </a:ext>
               </a:extLst>
             </wp:docPr>
@@ -498,7 +519,7 @@
                     <pic:cNvPr id="13" name="Picture 12">
                       <a:extLst>
                         <a:ext uri="{FF2B5EF4-FFF2-40B4-BE49-F238E27FC236}">
-                          <a16:creationId xmlns:a16="http://schemas.microsoft.com/office/drawing/2014/main" id="{3FA2601D-9AE1-40E5-BE03-336F176EB5CA}"/>
+                          <a16:creationId xmlns="" xmlns:cx="http://schemas.microsoft.com/office/drawing/2014/chartex" xmlns:cx1="http://schemas.microsoft.com/office/drawing/2015/9/8/chartex" xmlns:cx2="http://schemas.microsoft.com/office/drawing/2015/10/21/chartex" xmlns:cx3="http://schemas.microsoft.com/office/drawing/2016/5/9/chartex" xmlns:cx4="http://schemas.microsoft.com/office/drawing/2016/5/10/chartex" xmlns:cx5="http://schemas.microsoft.com/office/drawing/2016/5/11/chartex" xmlns:cx6="http://schemas.microsoft.com/office/drawing/2016/5/12/chartex" xmlns:cx7="http://schemas.microsoft.com/office/drawing/2016/5/13/chartex" xmlns:cx8="http://schemas.microsoft.com/office/drawing/2016/5/14/chartex" xmlns:aink="http://schemas.microsoft.com/office/drawing/2016/ink" xmlns:am3d="http://schemas.microsoft.com/office/drawing/2017/model3d" xmlns:o="urn:schemas-microsoft-com:office:office" xmlns:v="urn:schemas-microsoft-com:vml" xmlns:w10="urn:schemas-microsoft-com:office:word" xmlns:w="http://schemas.openxmlformats.org/wordprocessingml/2006/main" xmlns:w16cid="http://schemas.microsoft.com/office/word/2016/wordml/cid" xmlns:w16se="http://schemas.microsoft.com/office/word/2015/wordml/symex" xmlns:a16="http://schemas.microsoft.com/office/drawing/2014/main" id="{3FA2601D-9AE1-40E5-BE03-336F176EB5CA}"/>
                         </a:ext>
                       </a:extLst>
                     </pic:cNvPr>
@@ -526,6 +547,11 @@
                     <a:prstGeom prst="rect">
                       <a:avLst/>
                     </a:prstGeom>
+                    <a:ln>
+                      <a:solidFill>
+                        <a:schemeClr val="tx1"/>
+                      </a:solidFill>
+                    </a:ln>
                   </pic:spPr>
                 </pic:pic>
               </a:graphicData>
@@ -563,14 +589,18 @@
     </w:p>
     <w:p>
       <w:r>
+        <w:rPr>
+          <w:noProof/>
+          <w:lang w:val="en-IN" w:eastAsia="en-IN"/>
+        </w:rPr>
         <w:drawing>
-          <wp:inline distT="0" distB="0" distL="0" distR="0" wp14:anchorId="68EC451C" wp14:editId="24D85CA5">
+          <wp:inline distT="0" distB="0" distL="0" distR="0" wp14:anchorId="68EC451C" wp14:editId="77CEE5F5">
             <wp:extent cx="6645910" cy="3352165"/>
-            <wp:effectExtent l="0" t="0" r="2540" b="635"/>
+            <wp:effectExtent l="19050" t="19050" r="21590" b="19685"/>
             <wp:docPr id="6" name="Picture 5">
               <a:extLst xmlns:a="http://schemas.openxmlformats.org/drawingml/2006/main">
                 <a:ext uri="{FF2B5EF4-FFF2-40B4-BE49-F238E27FC236}">
-                  <a16:creationId xmlns:a16="http://schemas.microsoft.com/office/drawing/2014/main" id="{0CABA38C-2A61-45CD-92AF-572277050FE8}"/>
+                  <a16:creationId xmlns="" xmlns:cx="http://schemas.microsoft.com/office/drawing/2014/chartex" xmlns:cx1="http://schemas.microsoft.com/office/drawing/2015/9/8/chartex" xmlns:cx2="http://schemas.microsoft.com/office/drawing/2015/10/21/chartex" xmlns:cx3="http://schemas.microsoft.com/office/drawing/2016/5/9/chartex" xmlns:cx4="http://schemas.microsoft.com/office/drawing/2016/5/10/chartex" xmlns:cx5="http://schemas.microsoft.com/office/drawing/2016/5/11/chartex" xmlns:cx6="http://schemas.microsoft.com/office/drawing/2016/5/12/chartex" xmlns:cx7="http://schemas.microsoft.com/office/drawing/2016/5/13/chartex" xmlns:cx8="http://schemas.microsoft.com/office/drawing/2016/5/14/chartex" xmlns:aink="http://schemas.microsoft.com/office/drawing/2016/ink" xmlns:am3d="http://schemas.microsoft.com/office/drawing/2017/model3d" xmlns:o="urn:schemas-microsoft-com:office:office" xmlns:v="urn:schemas-microsoft-com:vml" xmlns:w10="urn:schemas-microsoft-com:office:word" xmlns:w="http://schemas.openxmlformats.org/wordprocessingml/2006/main" xmlns:w16cid="http://schemas.microsoft.com/office/word/2016/wordml/cid" xmlns:w16se="http://schemas.microsoft.com/office/word/2015/wordml/symex" xmlns:a16="http://schemas.microsoft.com/office/drawing/2014/main" id="{0CABA38C-2A61-45CD-92AF-572277050FE8}"/>
                 </a:ext>
               </a:extLst>
             </wp:docPr>
@@ -584,7 +614,7 @@
                     <pic:cNvPr id="6" name="Picture 5">
                       <a:extLst>
                         <a:ext uri="{FF2B5EF4-FFF2-40B4-BE49-F238E27FC236}">
-                          <a16:creationId xmlns:a16="http://schemas.microsoft.com/office/drawing/2014/main" id="{0CABA38C-2A61-45CD-92AF-572277050FE8}"/>
+                          <a16:creationId xmlns="" xmlns:cx="http://schemas.microsoft.com/office/drawing/2014/chartex" xmlns:cx1="http://schemas.microsoft.com/office/drawing/2015/9/8/chartex" xmlns:cx2="http://schemas.microsoft.com/office/drawing/2015/10/21/chartex" xmlns:cx3="http://schemas.microsoft.com/office/drawing/2016/5/9/chartex" xmlns:cx4="http://schemas.microsoft.com/office/drawing/2016/5/10/chartex" xmlns:cx5="http://schemas.microsoft.com/office/drawing/2016/5/11/chartex" xmlns:cx6="http://schemas.microsoft.com/office/drawing/2016/5/12/chartex" xmlns:cx7="http://schemas.microsoft.com/office/drawing/2016/5/13/chartex" xmlns:cx8="http://schemas.microsoft.com/office/drawing/2016/5/14/chartex" xmlns:aink="http://schemas.microsoft.com/office/drawing/2016/ink" xmlns:am3d="http://schemas.microsoft.com/office/drawing/2017/model3d" xmlns:o="urn:schemas-microsoft-com:office:office" xmlns:v="urn:schemas-microsoft-com:vml" xmlns:w10="urn:schemas-microsoft-com:office:word" xmlns:w="http://schemas.openxmlformats.org/wordprocessingml/2006/main" xmlns:w16cid="http://schemas.microsoft.com/office/word/2016/wordml/cid" xmlns:w16se="http://schemas.microsoft.com/office/word/2015/wordml/symex" xmlns:a16="http://schemas.microsoft.com/office/drawing/2014/main" id="{0CABA38C-2A61-45CD-92AF-572277050FE8}"/>
                         </a:ext>
                       </a:extLst>
                     </pic:cNvPr>
@@ -612,6 +642,11 @@
                     <a:prstGeom prst="rect">
                       <a:avLst/>
                     </a:prstGeom>
+                    <a:ln>
+                      <a:solidFill>
+                        <a:schemeClr val="tx1"/>
+                      </a:solidFill>
+                    </a:ln>
                   </pic:spPr>
                 </pic:pic>
               </a:graphicData>
@@ -641,14 +676,18 @@
     <w:p/>
     <w:p>
       <w:r>
+        <w:rPr>
+          <w:noProof/>
+          <w:lang w:val="en-IN" w:eastAsia="en-IN"/>
+        </w:rPr>
         <w:drawing>
-          <wp:inline distT="0" distB="0" distL="0" distR="0" wp14:anchorId="5EB5F6F4" wp14:editId="59BACF04">
+          <wp:inline distT="0" distB="0" distL="0" distR="0" wp14:anchorId="5EB5F6F4" wp14:editId="7AA30737">
             <wp:extent cx="6645910" cy="2712720"/>
             <wp:effectExtent l="19050" t="19050" r="21590" b="11430"/>
             <wp:docPr id="7" name="Picture 1">
               <a:extLst xmlns:a="http://schemas.openxmlformats.org/drawingml/2006/main">
                 <a:ext uri="{FF2B5EF4-FFF2-40B4-BE49-F238E27FC236}">
-                  <a16:creationId xmlns:a16="http://schemas.microsoft.com/office/drawing/2014/main" id="{5EAEFBAF-93A5-4B12-A79F-C4D37BFB9264}"/>
+                  <a16:creationId xmlns="" xmlns:cx="http://schemas.microsoft.com/office/drawing/2014/chartex" xmlns:cx1="http://schemas.microsoft.com/office/drawing/2015/9/8/chartex" xmlns:cx2="http://schemas.microsoft.com/office/drawing/2015/10/21/chartex" xmlns:cx3="http://schemas.microsoft.com/office/drawing/2016/5/9/chartex" xmlns:cx4="http://schemas.microsoft.com/office/drawing/2016/5/10/chartex" xmlns:cx5="http://schemas.microsoft.com/office/drawing/2016/5/11/chartex" xmlns:cx6="http://schemas.microsoft.com/office/drawing/2016/5/12/chartex" xmlns:cx7="http://schemas.microsoft.com/office/drawing/2016/5/13/chartex" xmlns:cx8="http://schemas.microsoft.com/office/drawing/2016/5/14/chartex" xmlns:aink="http://schemas.microsoft.com/office/drawing/2016/ink" xmlns:am3d="http://schemas.microsoft.com/office/drawing/2017/model3d" xmlns:o="urn:schemas-microsoft-com:office:office" xmlns:v="urn:schemas-microsoft-com:vml" xmlns:w10="urn:schemas-microsoft-com:office:word" xmlns:w="http://schemas.openxmlformats.org/wordprocessingml/2006/main" xmlns:w16cid="http://schemas.microsoft.com/office/word/2016/wordml/cid" xmlns:w16se="http://schemas.microsoft.com/office/word/2015/wordml/symex" xmlns:a16="http://schemas.microsoft.com/office/drawing/2014/main" id="{5EAEFBAF-93A5-4B12-A79F-C4D37BFB9264}"/>
                 </a:ext>
               </a:extLst>
             </wp:docPr>
@@ -662,7 +701,7 @@
                     <pic:cNvPr id="2" name="Picture 1">
                       <a:extLst>
                         <a:ext uri="{FF2B5EF4-FFF2-40B4-BE49-F238E27FC236}">
-                          <a16:creationId xmlns:a16="http://schemas.microsoft.com/office/drawing/2014/main" id="{5EAEFBAF-93A5-4B12-A79F-C4D37BFB9264}"/>
+                          <a16:creationId xmlns="" xmlns:cx="http://schemas.microsoft.com/office/drawing/2014/chartex" xmlns:cx1="http://schemas.microsoft.com/office/drawing/2015/9/8/chartex" xmlns:cx2="http://schemas.microsoft.com/office/drawing/2015/10/21/chartex" xmlns:cx3="http://schemas.microsoft.com/office/drawing/2016/5/9/chartex" xmlns:cx4="http://schemas.microsoft.com/office/drawing/2016/5/10/chartex" xmlns:cx5="http://schemas.microsoft.com/office/drawing/2016/5/11/chartex" xmlns:cx6="http://schemas.microsoft.com/office/drawing/2016/5/12/chartex" xmlns:cx7="http://schemas.microsoft.com/office/drawing/2016/5/13/chartex" xmlns:cx8="http://schemas.microsoft.com/office/drawing/2016/5/14/chartex" xmlns:aink="http://schemas.microsoft.com/office/drawing/2016/ink" xmlns:am3d="http://schemas.microsoft.com/office/drawing/2017/model3d" xmlns:o="urn:schemas-microsoft-com:office:office" xmlns:v="urn:schemas-microsoft-com:vml" xmlns:w10="urn:schemas-microsoft-com:office:word" xmlns:w="http://schemas.openxmlformats.org/wordprocessingml/2006/main" xmlns:w16cid="http://schemas.microsoft.com/office/word/2016/wordml/cid" xmlns:w16se="http://schemas.microsoft.com/office/word/2015/wordml/symex" xmlns:a16="http://schemas.microsoft.com/office/drawing/2014/main" id="{5EAEFBAF-93A5-4B12-A79F-C4D37BFB9264}"/>
                         </a:ext>
                       </a:extLst>
                     </pic:cNvPr>
@@ -730,11 +769,11 @@
       <w:pPr>
         <w:pStyle w:val="Heading2"/>
       </w:pPr>
-      <w:bookmarkStart w:id="3" w:name="_Toc520904915"/>
+      <w:bookmarkStart w:id="2" w:name="_Toc520904915"/>
       <w:r>
         <w:t>How to Update Information of the Batch?</w:t>
       </w:r>
-      <w:bookmarkEnd w:id="3"/>
+      <w:bookmarkEnd w:id="2"/>
     </w:p>
     <w:p/>
     <w:p>
@@ -757,14 +796,18 @@
     </w:p>
     <w:p>
       <w:r>
+        <w:rPr>
+          <w:noProof/>
+          <w:lang w:val="en-IN" w:eastAsia="en-IN"/>
+        </w:rPr>
         <w:drawing>
-          <wp:inline distT="0" distB="0" distL="0" distR="0" wp14:anchorId="79F3A158" wp14:editId="3E662307">
+          <wp:inline distT="0" distB="0" distL="0" distR="0" wp14:anchorId="79F3A158" wp14:editId="08C4A2B7">
             <wp:extent cx="6645910" cy="3691255"/>
-            <wp:effectExtent l="0" t="0" r="2540" b="4445"/>
+            <wp:effectExtent l="19050" t="19050" r="21590" b="23495"/>
             <wp:docPr id="24" name="Picture 6">
               <a:extLst xmlns:a="http://schemas.openxmlformats.org/drawingml/2006/main">
                 <a:ext uri="{FF2B5EF4-FFF2-40B4-BE49-F238E27FC236}">
-                  <a16:creationId xmlns:a16="http://schemas.microsoft.com/office/drawing/2014/main" id="{F202D255-87C0-4D65-A7D9-7A937A919675}"/>
+                  <a16:creationId xmlns="" xmlns:cx="http://schemas.microsoft.com/office/drawing/2014/chartex" xmlns:cx1="http://schemas.microsoft.com/office/drawing/2015/9/8/chartex" xmlns:cx2="http://schemas.microsoft.com/office/drawing/2015/10/21/chartex" xmlns:cx3="http://schemas.microsoft.com/office/drawing/2016/5/9/chartex" xmlns:cx4="http://schemas.microsoft.com/office/drawing/2016/5/10/chartex" xmlns:cx5="http://schemas.microsoft.com/office/drawing/2016/5/11/chartex" xmlns:cx6="http://schemas.microsoft.com/office/drawing/2016/5/12/chartex" xmlns:cx7="http://schemas.microsoft.com/office/drawing/2016/5/13/chartex" xmlns:cx8="http://schemas.microsoft.com/office/drawing/2016/5/14/chartex" xmlns:aink="http://schemas.microsoft.com/office/drawing/2016/ink" xmlns:am3d="http://schemas.microsoft.com/office/drawing/2017/model3d" xmlns:o="urn:schemas-microsoft-com:office:office" xmlns:v="urn:schemas-microsoft-com:vml" xmlns:w10="urn:schemas-microsoft-com:office:word" xmlns:w="http://schemas.openxmlformats.org/wordprocessingml/2006/main" xmlns:w16cid="http://schemas.microsoft.com/office/word/2016/wordml/cid" xmlns:w16se="http://schemas.microsoft.com/office/word/2015/wordml/symex" xmlns:a16="http://schemas.microsoft.com/office/drawing/2014/main" id="{F202D255-87C0-4D65-A7D9-7A937A919675}"/>
                 </a:ext>
               </a:extLst>
             </wp:docPr>
@@ -778,7 +821,7 @@
                     <pic:cNvPr id="7" name="Picture 6">
                       <a:extLst>
                         <a:ext uri="{FF2B5EF4-FFF2-40B4-BE49-F238E27FC236}">
-                          <a16:creationId xmlns:a16="http://schemas.microsoft.com/office/drawing/2014/main" id="{F202D255-87C0-4D65-A7D9-7A937A919675}"/>
+                          <a16:creationId xmlns="" xmlns:cx="http://schemas.microsoft.com/office/drawing/2014/chartex" xmlns:cx1="http://schemas.microsoft.com/office/drawing/2015/9/8/chartex" xmlns:cx2="http://schemas.microsoft.com/office/drawing/2015/10/21/chartex" xmlns:cx3="http://schemas.microsoft.com/office/drawing/2016/5/9/chartex" xmlns:cx4="http://schemas.microsoft.com/office/drawing/2016/5/10/chartex" xmlns:cx5="http://schemas.microsoft.com/office/drawing/2016/5/11/chartex" xmlns:cx6="http://schemas.microsoft.com/office/drawing/2016/5/12/chartex" xmlns:cx7="http://schemas.microsoft.com/office/drawing/2016/5/13/chartex" xmlns:cx8="http://schemas.microsoft.com/office/drawing/2016/5/14/chartex" xmlns:aink="http://schemas.microsoft.com/office/drawing/2016/ink" xmlns:am3d="http://schemas.microsoft.com/office/drawing/2017/model3d" xmlns:o="urn:schemas-microsoft-com:office:office" xmlns:v="urn:schemas-microsoft-com:vml" xmlns:w10="urn:schemas-microsoft-com:office:word" xmlns:w="http://schemas.openxmlformats.org/wordprocessingml/2006/main" xmlns:w16cid="http://schemas.microsoft.com/office/word/2016/wordml/cid" xmlns:w16se="http://schemas.microsoft.com/office/word/2015/wordml/symex" xmlns:a16="http://schemas.microsoft.com/office/drawing/2014/main" id="{F202D255-87C0-4D65-A7D9-7A937A919675}"/>
                         </a:ext>
                       </a:extLst>
                     </pic:cNvPr>
@@ -806,6 +849,11 @@
                     <a:prstGeom prst="rect">
                       <a:avLst/>
                     </a:prstGeom>
+                    <a:ln>
+                      <a:solidFill>
+                        <a:schemeClr val="tx1"/>
+                      </a:solidFill>
+                    </a:ln>
                   </pic:spPr>
                 </pic:pic>
               </a:graphicData>
@@ -816,14 +864,18 @@
     </w:p>
     <w:p>
       <w:r>
+        <w:rPr>
+          <w:noProof/>
+          <w:lang w:val="en-IN" w:eastAsia="en-IN"/>
+        </w:rPr>
         <w:drawing>
-          <wp:inline distT="0" distB="0" distL="0" distR="0" wp14:anchorId="3CAB9427" wp14:editId="7098830A">
+          <wp:inline distT="0" distB="0" distL="0" distR="0" wp14:anchorId="3CAB9427" wp14:editId="77491E8C">
             <wp:extent cx="6645910" cy="3674110"/>
-            <wp:effectExtent l="0" t="0" r="2540" b="2540"/>
+            <wp:effectExtent l="19050" t="19050" r="21590" b="21590"/>
             <wp:docPr id="5" name="Picture 4">
               <a:extLst xmlns:a="http://schemas.openxmlformats.org/drawingml/2006/main">
                 <a:ext uri="{FF2B5EF4-FFF2-40B4-BE49-F238E27FC236}">
-                  <a16:creationId xmlns:a16="http://schemas.microsoft.com/office/drawing/2014/main" id="{87EABE09-F7D5-42AD-BC68-FCCC27B6AC17}"/>
+                  <a16:creationId xmlns="" xmlns:cx="http://schemas.microsoft.com/office/drawing/2014/chartex" xmlns:cx1="http://schemas.microsoft.com/office/drawing/2015/9/8/chartex" xmlns:cx2="http://schemas.microsoft.com/office/drawing/2015/10/21/chartex" xmlns:cx3="http://schemas.microsoft.com/office/drawing/2016/5/9/chartex" xmlns:cx4="http://schemas.microsoft.com/office/drawing/2016/5/10/chartex" xmlns:cx5="http://schemas.microsoft.com/office/drawing/2016/5/11/chartex" xmlns:cx6="http://schemas.microsoft.com/office/drawing/2016/5/12/chartex" xmlns:cx7="http://schemas.microsoft.com/office/drawing/2016/5/13/chartex" xmlns:cx8="http://schemas.microsoft.com/office/drawing/2016/5/14/chartex" xmlns:aink="http://schemas.microsoft.com/office/drawing/2016/ink" xmlns:am3d="http://schemas.microsoft.com/office/drawing/2017/model3d" xmlns:o="urn:schemas-microsoft-com:office:office" xmlns:v="urn:schemas-microsoft-com:vml" xmlns:w10="urn:schemas-microsoft-com:office:word" xmlns:w="http://schemas.openxmlformats.org/wordprocessingml/2006/main" xmlns:w16cid="http://schemas.microsoft.com/office/word/2016/wordml/cid" xmlns:w16se="http://schemas.microsoft.com/office/word/2015/wordml/symex" xmlns:a16="http://schemas.microsoft.com/office/drawing/2014/main" id="{87EABE09-F7D5-42AD-BC68-FCCC27B6AC17}"/>
                 </a:ext>
               </a:extLst>
             </wp:docPr>
@@ -837,7 +889,7 @@
                     <pic:cNvPr id="5" name="Picture 4">
                       <a:extLst>
                         <a:ext uri="{FF2B5EF4-FFF2-40B4-BE49-F238E27FC236}">
-                          <a16:creationId xmlns:a16="http://schemas.microsoft.com/office/drawing/2014/main" id="{87EABE09-F7D5-42AD-BC68-FCCC27B6AC17}"/>
+                          <a16:creationId xmlns="" xmlns:cx="http://schemas.microsoft.com/office/drawing/2014/chartex" xmlns:cx1="http://schemas.microsoft.com/office/drawing/2015/9/8/chartex" xmlns:cx2="http://schemas.microsoft.com/office/drawing/2015/10/21/chartex" xmlns:cx3="http://schemas.microsoft.com/office/drawing/2016/5/9/chartex" xmlns:cx4="http://schemas.microsoft.com/office/drawing/2016/5/10/chartex" xmlns:cx5="http://schemas.microsoft.com/office/drawing/2016/5/11/chartex" xmlns:cx6="http://schemas.microsoft.com/office/drawing/2016/5/12/chartex" xmlns:cx7="http://schemas.microsoft.com/office/drawing/2016/5/13/chartex" xmlns:cx8="http://schemas.microsoft.com/office/drawing/2016/5/14/chartex" xmlns:aink="http://schemas.microsoft.com/office/drawing/2016/ink" xmlns:am3d="http://schemas.microsoft.com/office/drawing/2017/model3d" xmlns:o="urn:schemas-microsoft-com:office:office" xmlns:v="urn:schemas-microsoft-com:vml" xmlns:w10="urn:schemas-microsoft-com:office:word" xmlns:w="http://schemas.openxmlformats.org/wordprocessingml/2006/main" xmlns:w16cid="http://schemas.microsoft.com/office/word/2016/wordml/cid" xmlns:w16se="http://schemas.microsoft.com/office/word/2015/wordml/symex" xmlns:a16="http://schemas.microsoft.com/office/drawing/2014/main" id="{87EABE09-F7D5-42AD-BC68-FCCC27B6AC17}"/>
                         </a:ext>
                       </a:extLst>
                     </pic:cNvPr>
@@ -865,6 +917,11 @@
                     <a:prstGeom prst="rect">
                       <a:avLst/>
                     </a:prstGeom>
+                    <a:ln>
+                      <a:solidFill>
+                        <a:schemeClr val="tx1"/>
+                      </a:solidFill>
+                    </a:ln>
                   </pic:spPr>
                 </pic:pic>
               </a:graphicData>
@@ -972,7 +1029,15 @@
         </w:numPr>
       </w:pPr>
       <w:r>
-        <w:t>Date of selection committee – mm/dd/</w:t>
+        <w:t>Date of selection committee – mm/</w:t>
+      </w:r>
+      <w:proofErr w:type="spellStart"/>
+      <w:r>
+        <w:t>dd</w:t>
+      </w:r>
+      <w:proofErr w:type="spellEnd"/>
+      <w:r>
+        <w:t>/</w:t>
       </w:r>
       <w:proofErr w:type="spellStart"/>
       <w:r>
@@ -1001,7 +1066,15 @@
         </w:numPr>
       </w:pPr>
       <w:r>
-        <w:t>Batch Start Date – mm/dd/</w:t>
+        <w:t>Batch Start Date – mm/</w:t>
+      </w:r>
+      <w:proofErr w:type="spellStart"/>
+      <w:r>
+        <w:t>dd</w:t>
+      </w:r>
+      <w:proofErr w:type="spellEnd"/>
+      <w:r>
+        <w:t>/</w:t>
       </w:r>
       <w:proofErr w:type="spellStart"/>
       <w:r>
@@ -1018,7 +1091,15 @@
         </w:numPr>
       </w:pPr>
       <w:r>
-        <w:t>Batch End Date – mm/dd/</w:t>
+        <w:t>Batch End Date – mm/</w:t>
+      </w:r>
+      <w:proofErr w:type="spellStart"/>
+      <w:r>
+        <w:t>dd</w:t>
+      </w:r>
+      <w:proofErr w:type="spellEnd"/>
+      <w:r>
+        <w:t>/</w:t>
       </w:r>
       <w:proofErr w:type="spellStart"/>
       <w:r>
@@ -1035,7 +1116,15 @@
         </w:numPr>
       </w:pPr>
       <w:r>
-        <w:t>Assessment Date – mm/dd/</w:t>
+        <w:t>Assessment Date – mm/</w:t>
+      </w:r>
+      <w:proofErr w:type="spellStart"/>
+      <w:r>
+        <w:t>dd</w:t>
+      </w:r>
+      <w:proofErr w:type="spellEnd"/>
+      <w:r>
+        <w:t>/</w:t>
       </w:r>
       <w:proofErr w:type="spellStart"/>
       <w:r>
@@ -1052,7 +1141,15 @@
         </w:numPr>
       </w:pPr>
       <w:r>
-        <w:t>Medical Exam Date – mm/dd/</w:t>
+        <w:t>Medical Exam Date – mm/</w:t>
+      </w:r>
+      <w:proofErr w:type="spellStart"/>
+      <w:r>
+        <w:t>dd</w:t>
+      </w:r>
+      <w:proofErr w:type="spellEnd"/>
+      <w:r>
+        <w:t>/</w:t>
       </w:r>
       <w:proofErr w:type="spellStart"/>
       <w:r>
@@ -1184,16 +1281,18 @@
       </w:pPr>
       <w:r>
         <w:rPr>
+          <w:noProof/>
           <w:color w:val="FF0000"/>
+          <w:lang w:val="en-IN" w:eastAsia="en-IN"/>
         </w:rPr>
         <w:drawing>
-          <wp:inline distT="0" distB="0" distL="0" distR="0" wp14:anchorId="780FF706" wp14:editId="771A0473">
+          <wp:inline distT="0" distB="0" distL="0" distR="0" wp14:anchorId="780FF706" wp14:editId="1F8A3C5C">
             <wp:extent cx="6677025" cy="3674110"/>
-            <wp:effectExtent l="0" t="0" r="9525" b="2540"/>
+            <wp:effectExtent l="19050" t="19050" r="28575" b="21590"/>
             <wp:docPr id="11" name="Picture 10">
               <a:extLst xmlns:a="http://schemas.openxmlformats.org/drawingml/2006/main">
                 <a:ext uri="{FF2B5EF4-FFF2-40B4-BE49-F238E27FC236}">
-                  <a16:creationId xmlns:a16="http://schemas.microsoft.com/office/drawing/2014/main" id="{BB00A4F0-281E-4034-9D72-B639A86ED00B}"/>
+                  <a16:creationId xmlns="" xmlns:cx="http://schemas.microsoft.com/office/drawing/2014/chartex" xmlns:cx1="http://schemas.microsoft.com/office/drawing/2015/9/8/chartex" xmlns:cx2="http://schemas.microsoft.com/office/drawing/2015/10/21/chartex" xmlns:cx3="http://schemas.microsoft.com/office/drawing/2016/5/9/chartex" xmlns:cx4="http://schemas.microsoft.com/office/drawing/2016/5/10/chartex" xmlns:cx5="http://schemas.microsoft.com/office/drawing/2016/5/11/chartex" xmlns:cx6="http://schemas.microsoft.com/office/drawing/2016/5/12/chartex" xmlns:cx7="http://schemas.microsoft.com/office/drawing/2016/5/13/chartex" xmlns:cx8="http://schemas.microsoft.com/office/drawing/2016/5/14/chartex" xmlns:aink="http://schemas.microsoft.com/office/drawing/2016/ink" xmlns:am3d="http://schemas.microsoft.com/office/drawing/2017/model3d" xmlns:o="urn:schemas-microsoft-com:office:office" xmlns:v="urn:schemas-microsoft-com:vml" xmlns:w10="urn:schemas-microsoft-com:office:word" xmlns:w="http://schemas.openxmlformats.org/wordprocessingml/2006/main" xmlns:w16cid="http://schemas.microsoft.com/office/word/2016/wordml/cid" xmlns:w16se="http://schemas.microsoft.com/office/word/2015/wordml/symex" xmlns:a16="http://schemas.microsoft.com/office/drawing/2014/main" id="{BB00A4F0-281E-4034-9D72-B639A86ED00B}"/>
                 </a:ext>
               </a:extLst>
             </wp:docPr>
@@ -1207,7 +1306,7 @@
                     <pic:cNvPr id="11" name="Picture 10">
                       <a:extLst>
                         <a:ext uri="{FF2B5EF4-FFF2-40B4-BE49-F238E27FC236}">
-                          <a16:creationId xmlns:a16="http://schemas.microsoft.com/office/drawing/2014/main" id="{BB00A4F0-281E-4034-9D72-B639A86ED00B}"/>
+                          <a16:creationId xmlns="" xmlns:cx="http://schemas.microsoft.com/office/drawing/2014/chartex" xmlns:cx1="http://schemas.microsoft.com/office/drawing/2015/9/8/chartex" xmlns:cx2="http://schemas.microsoft.com/office/drawing/2015/10/21/chartex" xmlns:cx3="http://schemas.microsoft.com/office/drawing/2016/5/9/chartex" xmlns:cx4="http://schemas.microsoft.com/office/drawing/2016/5/10/chartex" xmlns:cx5="http://schemas.microsoft.com/office/drawing/2016/5/11/chartex" xmlns:cx6="http://schemas.microsoft.com/office/drawing/2016/5/12/chartex" xmlns:cx7="http://schemas.microsoft.com/office/drawing/2016/5/13/chartex" xmlns:cx8="http://schemas.microsoft.com/office/drawing/2016/5/14/chartex" xmlns:aink="http://schemas.microsoft.com/office/drawing/2016/ink" xmlns:am3d="http://schemas.microsoft.com/office/drawing/2017/model3d" xmlns:o="urn:schemas-microsoft-com:office:office" xmlns:v="urn:schemas-microsoft-com:vml" xmlns:w10="urn:schemas-microsoft-com:office:word" xmlns:w="http://schemas.openxmlformats.org/wordprocessingml/2006/main" xmlns:w16cid="http://schemas.microsoft.com/office/word/2016/wordml/cid" xmlns:w16se="http://schemas.microsoft.com/office/word/2015/wordml/symex" xmlns:a16="http://schemas.microsoft.com/office/drawing/2014/main" id="{BB00A4F0-281E-4034-9D72-B639A86ED00B}"/>
                         </a:ext>
                       </a:extLst>
                     </pic:cNvPr>
@@ -1235,6 +1334,11 @@
                     <a:prstGeom prst="rect">
                       <a:avLst/>
                     </a:prstGeom>
+                    <a:ln>
+                      <a:solidFill>
+                        <a:schemeClr val="tx1"/>
+                      </a:solidFill>
+                    </a:ln>
                   </pic:spPr>
                 </pic:pic>
               </a:graphicData>
@@ -1295,11 +1399,11 @@
       <w:pPr>
         <w:pStyle w:val="Heading2"/>
       </w:pPr>
-      <w:bookmarkStart w:id="4" w:name="_Toc520904916"/>
+      <w:bookmarkStart w:id="3" w:name="_Toc520904916"/>
       <w:r>
         <w:t>How to Upload Excel Sheet of Batch?</w:t>
       </w:r>
-      <w:bookmarkEnd w:id="4"/>
+      <w:bookmarkEnd w:id="3"/>
     </w:p>
     <w:p/>
     <w:p>
@@ -1316,14 +1420,18 @@
     </w:p>
     <w:p>
       <w:r>
+        <w:rPr>
+          <w:noProof/>
+          <w:lang w:val="en-IN" w:eastAsia="en-IN"/>
+        </w:rPr>
         <w:drawing>
-          <wp:inline distT="0" distB="0" distL="0" distR="0" wp14:anchorId="09D0A802" wp14:editId="739191B4">
+          <wp:inline distT="0" distB="0" distL="0" distR="0" wp14:anchorId="09D0A802" wp14:editId="533EAF1A">
             <wp:extent cx="6645910" cy="3674110"/>
-            <wp:effectExtent l="0" t="0" r="2540" b="2540"/>
+            <wp:effectExtent l="19050" t="19050" r="21590" b="21590"/>
             <wp:docPr id="25" name="Picture 4">
               <a:extLst xmlns:a="http://schemas.openxmlformats.org/drawingml/2006/main">
                 <a:ext uri="{FF2B5EF4-FFF2-40B4-BE49-F238E27FC236}">
-                  <a16:creationId xmlns:a16="http://schemas.microsoft.com/office/drawing/2014/main" id="{87EABE09-F7D5-42AD-BC68-FCCC27B6AC17}"/>
+                  <a16:creationId xmlns="" xmlns:cx="http://schemas.microsoft.com/office/drawing/2014/chartex" xmlns:cx1="http://schemas.microsoft.com/office/drawing/2015/9/8/chartex" xmlns:cx2="http://schemas.microsoft.com/office/drawing/2015/10/21/chartex" xmlns:cx3="http://schemas.microsoft.com/office/drawing/2016/5/9/chartex" xmlns:cx4="http://schemas.microsoft.com/office/drawing/2016/5/10/chartex" xmlns:cx5="http://schemas.microsoft.com/office/drawing/2016/5/11/chartex" xmlns:cx6="http://schemas.microsoft.com/office/drawing/2016/5/12/chartex" xmlns:cx7="http://schemas.microsoft.com/office/drawing/2016/5/13/chartex" xmlns:cx8="http://schemas.microsoft.com/office/drawing/2016/5/14/chartex" xmlns:aink="http://schemas.microsoft.com/office/drawing/2016/ink" xmlns:am3d="http://schemas.microsoft.com/office/drawing/2017/model3d" xmlns:o="urn:schemas-microsoft-com:office:office" xmlns:v="urn:schemas-microsoft-com:vml" xmlns:w10="urn:schemas-microsoft-com:office:word" xmlns:w="http://schemas.openxmlformats.org/wordprocessingml/2006/main" xmlns:w16cid="http://schemas.microsoft.com/office/word/2016/wordml/cid" xmlns:w16se="http://schemas.microsoft.com/office/word/2015/wordml/symex" xmlns:a16="http://schemas.microsoft.com/office/drawing/2014/main" id="{87EABE09-F7D5-42AD-BC68-FCCC27B6AC17}"/>
                 </a:ext>
               </a:extLst>
             </wp:docPr>
@@ -1337,7 +1445,7 @@
                     <pic:cNvPr id="5" name="Picture 4">
                       <a:extLst>
                         <a:ext uri="{FF2B5EF4-FFF2-40B4-BE49-F238E27FC236}">
-                          <a16:creationId xmlns:a16="http://schemas.microsoft.com/office/drawing/2014/main" id="{87EABE09-F7D5-42AD-BC68-FCCC27B6AC17}"/>
+                          <a16:creationId xmlns="" xmlns:cx="http://schemas.microsoft.com/office/drawing/2014/chartex" xmlns:cx1="http://schemas.microsoft.com/office/drawing/2015/9/8/chartex" xmlns:cx2="http://schemas.microsoft.com/office/drawing/2015/10/21/chartex" xmlns:cx3="http://schemas.microsoft.com/office/drawing/2016/5/9/chartex" xmlns:cx4="http://schemas.microsoft.com/office/drawing/2016/5/10/chartex" xmlns:cx5="http://schemas.microsoft.com/office/drawing/2016/5/11/chartex" xmlns:cx6="http://schemas.microsoft.com/office/drawing/2016/5/12/chartex" xmlns:cx7="http://schemas.microsoft.com/office/drawing/2016/5/13/chartex" xmlns:cx8="http://schemas.microsoft.com/office/drawing/2016/5/14/chartex" xmlns:aink="http://schemas.microsoft.com/office/drawing/2016/ink" xmlns:am3d="http://schemas.microsoft.com/office/drawing/2017/model3d" xmlns:o="urn:schemas-microsoft-com:office:office" xmlns:v="urn:schemas-microsoft-com:vml" xmlns:w10="urn:schemas-microsoft-com:office:word" xmlns:w="http://schemas.openxmlformats.org/wordprocessingml/2006/main" xmlns:w16cid="http://schemas.microsoft.com/office/word/2016/wordml/cid" xmlns:w16se="http://schemas.microsoft.com/office/word/2015/wordml/symex" xmlns:a16="http://schemas.microsoft.com/office/drawing/2014/main" id="{87EABE09-F7D5-42AD-BC68-FCCC27B6AC17}"/>
                         </a:ext>
                       </a:extLst>
                     </pic:cNvPr>
@@ -1365,6 +1473,11 @@
                     <a:prstGeom prst="rect">
                       <a:avLst/>
                     </a:prstGeom>
+                    <a:ln>
+                      <a:solidFill>
+                        <a:schemeClr val="tx1"/>
+                      </a:solidFill>
+                    </a:ln>
                   </pic:spPr>
                 </pic:pic>
               </a:graphicData>
@@ -1402,14 +1515,18 @@
     </w:p>
     <w:p>
       <w:r>
+        <w:rPr>
+          <w:noProof/>
+          <w:lang w:val="en-IN" w:eastAsia="en-IN"/>
+        </w:rPr>
         <w:drawing>
-          <wp:inline distT="0" distB="0" distL="0" distR="0" wp14:anchorId="57463CEF" wp14:editId="65D2CB13">
+          <wp:inline distT="0" distB="0" distL="0" distR="0" wp14:anchorId="57463CEF" wp14:editId="0A463946">
             <wp:extent cx="6645910" cy="3674110"/>
-            <wp:effectExtent l="0" t="0" r="2540" b="2540"/>
+            <wp:effectExtent l="19050" t="19050" r="21590" b="21590"/>
             <wp:docPr id="26" name="Picture 12">
               <a:extLst xmlns:a="http://schemas.openxmlformats.org/drawingml/2006/main">
                 <a:ext uri="{FF2B5EF4-FFF2-40B4-BE49-F238E27FC236}">
-                  <a16:creationId xmlns:a16="http://schemas.microsoft.com/office/drawing/2014/main" id="{4B6329D5-0D1E-4518-9197-807D58FEE12A}"/>
+                  <a16:creationId xmlns="" xmlns:cx="http://schemas.microsoft.com/office/drawing/2014/chartex" xmlns:cx1="http://schemas.microsoft.com/office/drawing/2015/9/8/chartex" xmlns:cx2="http://schemas.microsoft.com/office/drawing/2015/10/21/chartex" xmlns:cx3="http://schemas.microsoft.com/office/drawing/2016/5/9/chartex" xmlns:cx4="http://schemas.microsoft.com/office/drawing/2016/5/10/chartex" xmlns:cx5="http://schemas.microsoft.com/office/drawing/2016/5/11/chartex" xmlns:cx6="http://schemas.microsoft.com/office/drawing/2016/5/12/chartex" xmlns:cx7="http://schemas.microsoft.com/office/drawing/2016/5/13/chartex" xmlns:cx8="http://schemas.microsoft.com/office/drawing/2016/5/14/chartex" xmlns:aink="http://schemas.microsoft.com/office/drawing/2016/ink" xmlns:am3d="http://schemas.microsoft.com/office/drawing/2017/model3d" xmlns:o="urn:schemas-microsoft-com:office:office" xmlns:v="urn:schemas-microsoft-com:vml" xmlns:w10="urn:schemas-microsoft-com:office:word" xmlns:w="http://schemas.openxmlformats.org/wordprocessingml/2006/main" xmlns:w16cid="http://schemas.microsoft.com/office/word/2016/wordml/cid" xmlns:w16se="http://schemas.microsoft.com/office/word/2015/wordml/symex" xmlns:a16="http://schemas.microsoft.com/office/drawing/2014/main" id="{4B6329D5-0D1E-4518-9197-807D58FEE12A}"/>
                 </a:ext>
               </a:extLst>
             </wp:docPr>
@@ -1423,7 +1540,7 @@
                     <pic:cNvPr id="13" name="Picture 12">
                       <a:extLst>
                         <a:ext uri="{FF2B5EF4-FFF2-40B4-BE49-F238E27FC236}">
-                          <a16:creationId xmlns:a16="http://schemas.microsoft.com/office/drawing/2014/main" id="{4B6329D5-0D1E-4518-9197-807D58FEE12A}"/>
+                          <a16:creationId xmlns="" xmlns:cx="http://schemas.microsoft.com/office/drawing/2014/chartex" xmlns:cx1="http://schemas.microsoft.com/office/drawing/2015/9/8/chartex" xmlns:cx2="http://schemas.microsoft.com/office/drawing/2015/10/21/chartex" xmlns:cx3="http://schemas.microsoft.com/office/drawing/2016/5/9/chartex" xmlns:cx4="http://schemas.microsoft.com/office/drawing/2016/5/10/chartex" xmlns:cx5="http://schemas.microsoft.com/office/drawing/2016/5/11/chartex" xmlns:cx6="http://schemas.microsoft.com/office/drawing/2016/5/12/chartex" xmlns:cx7="http://schemas.microsoft.com/office/drawing/2016/5/13/chartex" xmlns:cx8="http://schemas.microsoft.com/office/drawing/2016/5/14/chartex" xmlns:aink="http://schemas.microsoft.com/office/drawing/2016/ink" xmlns:am3d="http://schemas.microsoft.com/office/drawing/2017/model3d" xmlns:o="urn:schemas-microsoft-com:office:office" xmlns:v="urn:schemas-microsoft-com:vml" xmlns:w10="urn:schemas-microsoft-com:office:word" xmlns:w="http://schemas.openxmlformats.org/wordprocessingml/2006/main" xmlns:w16cid="http://schemas.microsoft.com/office/word/2016/wordml/cid" xmlns:w16se="http://schemas.microsoft.com/office/word/2015/wordml/symex" xmlns:a16="http://schemas.microsoft.com/office/drawing/2014/main" id="{4B6329D5-0D1E-4518-9197-807D58FEE12A}"/>
                         </a:ext>
                       </a:extLst>
                     </pic:cNvPr>
@@ -1451,6 +1568,11 @@
                     <a:prstGeom prst="rect">
                       <a:avLst/>
                     </a:prstGeom>
+                    <a:ln>
+                      <a:solidFill>
+                        <a:schemeClr val="tx1"/>
+                      </a:solidFill>
+                    </a:ln>
                   </pic:spPr>
                 </pic:pic>
               </a:graphicData>
@@ -1479,14 +1601,18 @@
     </w:p>
     <w:p>
       <w:r>
+        <w:rPr>
+          <w:noProof/>
+          <w:lang w:val="en-IN" w:eastAsia="en-IN"/>
+        </w:rPr>
         <w:drawing>
-          <wp:inline distT="0" distB="0" distL="0" distR="0" wp14:anchorId="01E6787F" wp14:editId="234BB033">
+          <wp:inline distT="0" distB="0" distL="0" distR="0" wp14:anchorId="01E6787F" wp14:editId="5DB06E3A">
             <wp:extent cx="6645910" cy="3460115"/>
-            <wp:effectExtent l="0" t="0" r="2540" b="6985"/>
+            <wp:effectExtent l="19050" t="19050" r="21590" b="26035"/>
             <wp:docPr id="27" name="Picture 4">
               <a:extLst xmlns:a="http://schemas.openxmlformats.org/drawingml/2006/main">
                 <a:ext uri="{FF2B5EF4-FFF2-40B4-BE49-F238E27FC236}">
-                  <a16:creationId xmlns:a16="http://schemas.microsoft.com/office/drawing/2014/main" id="{18E2AD2E-B93F-42D1-A976-65CDA3FB1FF5}"/>
+                  <a16:creationId xmlns="" xmlns:cx="http://schemas.microsoft.com/office/drawing/2014/chartex" xmlns:cx1="http://schemas.microsoft.com/office/drawing/2015/9/8/chartex" xmlns:cx2="http://schemas.microsoft.com/office/drawing/2015/10/21/chartex" xmlns:cx3="http://schemas.microsoft.com/office/drawing/2016/5/9/chartex" xmlns:cx4="http://schemas.microsoft.com/office/drawing/2016/5/10/chartex" xmlns:cx5="http://schemas.microsoft.com/office/drawing/2016/5/11/chartex" xmlns:cx6="http://schemas.microsoft.com/office/drawing/2016/5/12/chartex" xmlns:cx7="http://schemas.microsoft.com/office/drawing/2016/5/13/chartex" xmlns:cx8="http://schemas.microsoft.com/office/drawing/2016/5/14/chartex" xmlns:aink="http://schemas.microsoft.com/office/drawing/2016/ink" xmlns:am3d="http://schemas.microsoft.com/office/drawing/2017/model3d" xmlns:o="urn:schemas-microsoft-com:office:office" xmlns:v="urn:schemas-microsoft-com:vml" xmlns:w10="urn:schemas-microsoft-com:office:word" xmlns:w="http://schemas.openxmlformats.org/wordprocessingml/2006/main" xmlns:w16cid="http://schemas.microsoft.com/office/word/2016/wordml/cid" xmlns:w16se="http://schemas.microsoft.com/office/word/2015/wordml/symex" xmlns:a16="http://schemas.microsoft.com/office/drawing/2014/main" id="{18E2AD2E-B93F-42D1-A976-65CDA3FB1FF5}"/>
                 </a:ext>
               </a:extLst>
             </wp:docPr>
@@ -1500,7 +1626,7 @@
                     <pic:cNvPr id="5" name="Picture 4">
                       <a:extLst>
                         <a:ext uri="{FF2B5EF4-FFF2-40B4-BE49-F238E27FC236}">
-                          <a16:creationId xmlns:a16="http://schemas.microsoft.com/office/drawing/2014/main" id="{18E2AD2E-B93F-42D1-A976-65CDA3FB1FF5}"/>
+                          <a16:creationId xmlns="" xmlns:cx="http://schemas.microsoft.com/office/drawing/2014/chartex" xmlns:cx1="http://schemas.microsoft.com/office/drawing/2015/9/8/chartex" xmlns:cx2="http://schemas.microsoft.com/office/drawing/2015/10/21/chartex" xmlns:cx3="http://schemas.microsoft.com/office/drawing/2016/5/9/chartex" xmlns:cx4="http://schemas.microsoft.com/office/drawing/2016/5/10/chartex" xmlns:cx5="http://schemas.microsoft.com/office/drawing/2016/5/11/chartex" xmlns:cx6="http://schemas.microsoft.com/office/drawing/2016/5/12/chartex" xmlns:cx7="http://schemas.microsoft.com/office/drawing/2016/5/13/chartex" xmlns:cx8="http://schemas.microsoft.com/office/drawing/2016/5/14/chartex" xmlns:aink="http://schemas.microsoft.com/office/drawing/2016/ink" xmlns:am3d="http://schemas.microsoft.com/office/drawing/2017/model3d" xmlns:o="urn:schemas-microsoft-com:office:office" xmlns:v="urn:schemas-microsoft-com:vml" xmlns:w10="urn:schemas-microsoft-com:office:word" xmlns:w="http://schemas.openxmlformats.org/wordprocessingml/2006/main" xmlns:w16cid="http://schemas.microsoft.com/office/word/2016/wordml/cid" xmlns:w16se="http://schemas.microsoft.com/office/word/2015/wordml/symex" xmlns:a16="http://schemas.microsoft.com/office/drawing/2014/main" id="{18E2AD2E-B93F-42D1-A976-65CDA3FB1FF5}"/>
                         </a:ext>
                       </a:extLst>
                     </pic:cNvPr>
@@ -1528,6 +1654,11 @@
                     <a:prstGeom prst="rect">
                       <a:avLst/>
                     </a:prstGeom>
+                    <a:ln>
+                      <a:solidFill>
+                        <a:schemeClr val="tx1"/>
+                      </a:solidFill>
+                    </a:ln>
                   </pic:spPr>
                 </pic:pic>
               </a:graphicData>
@@ -1553,14 +1684,18 @@
     </w:p>
     <w:p>
       <w:r>
+        <w:rPr>
+          <w:noProof/>
+          <w:lang w:val="en-IN" w:eastAsia="en-IN"/>
+        </w:rPr>
         <w:drawing>
-          <wp:inline distT="0" distB="0" distL="0" distR="0" wp14:anchorId="3A01FD11" wp14:editId="40FBF435">
+          <wp:inline distT="0" distB="0" distL="0" distR="0" wp14:anchorId="3A01FD11" wp14:editId="5979E24A">
             <wp:extent cx="6645910" cy="1266825"/>
-            <wp:effectExtent l="0" t="0" r="2540" b="9525"/>
+            <wp:effectExtent l="19050" t="19050" r="21590" b="28575"/>
             <wp:docPr id="10" name="Picture 9">
               <a:extLst xmlns:a="http://schemas.openxmlformats.org/drawingml/2006/main">
                 <a:ext uri="{FF2B5EF4-FFF2-40B4-BE49-F238E27FC236}">
-                  <a16:creationId xmlns:a16="http://schemas.microsoft.com/office/drawing/2014/main" id="{55ABC83F-1429-4BBB-ABD2-A6E90FA27569}"/>
+                  <a16:creationId xmlns="" xmlns:cx="http://schemas.microsoft.com/office/drawing/2014/chartex" xmlns:cx1="http://schemas.microsoft.com/office/drawing/2015/9/8/chartex" xmlns:cx2="http://schemas.microsoft.com/office/drawing/2015/10/21/chartex" xmlns:cx3="http://schemas.microsoft.com/office/drawing/2016/5/9/chartex" xmlns:cx4="http://schemas.microsoft.com/office/drawing/2016/5/10/chartex" xmlns:cx5="http://schemas.microsoft.com/office/drawing/2016/5/11/chartex" xmlns:cx6="http://schemas.microsoft.com/office/drawing/2016/5/12/chartex" xmlns:cx7="http://schemas.microsoft.com/office/drawing/2016/5/13/chartex" xmlns:cx8="http://schemas.microsoft.com/office/drawing/2016/5/14/chartex" xmlns:aink="http://schemas.microsoft.com/office/drawing/2016/ink" xmlns:am3d="http://schemas.microsoft.com/office/drawing/2017/model3d" xmlns:o="urn:schemas-microsoft-com:office:office" xmlns:v="urn:schemas-microsoft-com:vml" xmlns:w10="urn:schemas-microsoft-com:office:word" xmlns:w="http://schemas.openxmlformats.org/wordprocessingml/2006/main" xmlns:w16cid="http://schemas.microsoft.com/office/word/2016/wordml/cid" xmlns:w16se="http://schemas.microsoft.com/office/word/2015/wordml/symex" xmlns:a16="http://schemas.microsoft.com/office/drawing/2014/main" id="{55ABC83F-1429-4BBB-ABD2-A6E90FA27569}"/>
                 </a:ext>
               </a:extLst>
             </wp:docPr>
@@ -1574,7 +1709,7 @@
                     <pic:cNvPr id="10" name="Picture 9">
                       <a:extLst>
                         <a:ext uri="{FF2B5EF4-FFF2-40B4-BE49-F238E27FC236}">
-                          <a16:creationId xmlns:a16="http://schemas.microsoft.com/office/drawing/2014/main" id="{55ABC83F-1429-4BBB-ABD2-A6E90FA27569}"/>
+                          <a16:creationId xmlns="" xmlns:cx="http://schemas.microsoft.com/office/drawing/2014/chartex" xmlns:cx1="http://schemas.microsoft.com/office/drawing/2015/9/8/chartex" xmlns:cx2="http://schemas.microsoft.com/office/drawing/2015/10/21/chartex" xmlns:cx3="http://schemas.microsoft.com/office/drawing/2016/5/9/chartex" xmlns:cx4="http://schemas.microsoft.com/office/drawing/2016/5/10/chartex" xmlns:cx5="http://schemas.microsoft.com/office/drawing/2016/5/11/chartex" xmlns:cx6="http://schemas.microsoft.com/office/drawing/2016/5/12/chartex" xmlns:cx7="http://schemas.microsoft.com/office/drawing/2016/5/13/chartex" xmlns:cx8="http://schemas.microsoft.com/office/drawing/2016/5/14/chartex" xmlns:aink="http://schemas.microsoft.com/office/drawing/2016/ink" xmlns:am3d="http://schemas.microsoft.com/office/drawing/2017/model3d" xmlns:o="urn:schemas-microsoft-com:office:office" xmlns:v="urn:schemas-microsoft-com:vml" xmlns:w10="urn:schemas-microsoft-com:office:word" xmlns:w="http://schemas.openxmlformats.org/wordprocessingml/2006/main" xmlns:w16cid="http://schemas.microsoft.com/office/word/2016/wordml/cid" xmlns:w16se="http://schemas.microsoft.com/office/word/2015/wordml/symex" xmlns:a16="http://schemas.microsoft.com/office/drawing/2014/main" id="{55ABC83F-1429-4BBB-ABD2-A6E90FA27569}"/>
                         </a:ext>
                       </a:extLst>
                     </pic:cNvPr>
@@ -1602,6 +1737,11 @@
                     <a:prstGeom prst="rect">
                       <a:avLst/>
                     </a:prstGeom>
+                    <a:ln>
+                      <a:solidFill>
+                        <a:schemeClr val="tx1"/>
+                      </a:solidFill>
+                    </a:ln>
                   </pic:spPr>
                 </pic:pic>
               </a:graphicData>
@@ -1621,7 +1761,7 @@
       <w:pPr>
         <w:pStyle w:val="Heading2"/>
       </w:pPr>
-      <w:bookmarkStart w:id="5" w:name="_Toc520904917"/>
+      <w:bookmarkStart w:id="4" w:name="_Toc520904917"/>
       <w:r>
         <w:t xml:space="preserve">How to Fill the Batch Master Sheet – </w:t>
       </w:r>
@@ -1629,7 +1769,7 @@
       <w:r>
         <w:t>Excel ?</w:t>
       </w:r>
-      <w:bookmarkEnd w:id="5"/>
+      <w:bookmarkEnd w:id="4"/>
       <w:proofErr w:type="gramEnd"/>
     </w:p>
     <w:p/>
@@ -1680,14 +1820,18 @@
     </w:p>
     <w:p>
       <w:r>
+        <w:rPr>
+          <w:noProof/>
+          <w:lang w:val="en-IN" w:eastAsia="en-IN"/>
+        </w:rPr>
         <w:drawing>
-          <wp:inline distT="0" distB="0" distL="0" distR="0" wp14:anchorId="0074CE68" wp14:editId="0256F2B2">
+          <wp:inline distT="0" distB="0" distL="0" distR="0" wp14:anchorId="0074CE68" wp14:editId="6BEDC337">
             <wp:extent cx="6645910" cy="1117600"/>
             <wp:effectExtent l="19050" t="19050" r="21590" b="25400"/>
             <wp:docPr id="29" name="Picture 10">
               <a:extLst xmlns:a="http://schemas.openxmlformats.org/drawingml/2006/main">
                 <a:ext uri="{FF2B5EF4-FFF2-40B4-BE49-F238E27FC236}">
-                  <a16:creationId xmlns:a16="http://schemas.microsoft.com/office/drawing/2014/main" id="{54983904-23A4-46F8-8ECE-CFAFC5F832A5}"/>
+                  <a16:creationId xmlns="" xmlns:cx="http://schemas.microsoft.com/office/drawing/2014/chartex" xmlns:cx1="http://schemas.microsoft.com/office/drawing/2015/9/8/chartex" xmlns:cx2="http://schemas.microsoft.com/office/drawing/2015/10/21/chartex" xmlns:cx3="http://schemas.microsoft.com/office/drawing/2016/5/9/chartex" xmlns:cx4="http://schemas.microsoft.com/office/drawing/2016/5/10/chartex" xmlns:cx5="http://schemas.microsoft.com/office/drawing/2016/5/11/chartex" xmlns:cx6="http://schemas.microsoft.com/office/drawing/2016/5/12/chartex" xmlns:cx7="http://schemas.microsoft.com/office/drawing/2016/5/13/chartex" xmlns:cx8="http://schemas.microsoft.com/office/drawing/2016/5/14/chartex" xmlns:aink="http://schemas.microsoft.com/office/drawing/2016/ink" xmlns:am3d="http://schemas.microsoft.com/office/drawing/2017/model3d" xmlns:o="urn:schemas-microsoft-com:office:office" xmlns:v="urn:schemas-microsoft-com:vml" xmlns:w10="urn:schemas-microsoft-com:office:word" xmlns:w="http://schemas.openxmlformats.org/wordprocessingml/2006/main" xmlns:w16cid="http://schemas.microsoft.com/office/word/2016/wordml/cid" xmlns:w16se="http://schemas.microsoft.com/office/word/2015/wordml/symex" xmlns:a16="http://schemas.microsoft.com/office/drawing/2014/main" id="{54983904-23A4-46F8-8ECE-CFAFC5F832A5}"/>
                 </a:ext>
               </a:extLst>
             </wp:docPr>
@@ -1701,7 +1845,7 @@
                     <pic:cNvPr id="11" name="Picture 10">
                       <a:extLst>
                         <a:ext uri="{FF2B5EF4-FFF2-40B4-BE49-F238E27FC236}">
-                          <a16:creationId xmlns:a16="http://schemas.microsoft.com/office/drawing/2014/main" id="{54983904-23A4-46F8-8ECE-CFAFC5F832A5}"/>
+                          <a16:creationId xmlns="" xmlns:cx="http://schemas.microsoft.com/office/drawing/2014/chartex" xmlns:cx1="http://schemas.microsoft.com/office/drawing/2015/9/8/chartex" xmlns:cx2="http://schemas.microsoft.com/office/drawing/2015/10/21/chartex" xmlns:cx3="http://schemas.microsoft.com/office/drawing/2016/5/9/chartex" xmlns:cx4="http://schemas.microsoft.com/office/drawing/2016/5/10/chartex" xmlns:cx5="http://schemas.microsoft.com/office/drawing/2016/5/11/chartex" xmlns:cx6="http://schemas.microsoft.com/office/drawing/2016/5/12/chartex" xmlns:cx7="http://schemas.microsoft.com/office/drawing/2016/5/13/chartex" xmlns:cx8="http://schemas.microsoft.com/office/drawing/2016/5/14/chartex" xmlns:aink="http://schemas.microsoft.com/office/drawing/2016/ink" xmlns:am3d="http://schemas.microsoft.com/office/drawing/2017/model3d" xmlns:o="urn:schemas-microsoft-com:office:office" xmlns:v="urn:schemas-microsoft-com:vml" xmlns:w10="urn:schemas-microsoft-com:office:word" xmlns:w="http://schemas.openxmlformats.org/wordprocessingml/2006/main" xmlns:w16cid="http://schemas.microsoft.com/office/word/2016/wordml/cid" xmlns:w16se="http://schemas.microsoft.com/office/word/2015/wordml/symex" xmlns:a16="http://schemas.microsoft.com/office/drawing/2014/main" id="{54983904-23A4-46F8-8ECE-CFAFC5F832A5}"/>
                         </a:ext>
                       </a:extLst>
                     </pic:cNvPr>
@@ -1898,14 +2042,18 @@
     </w:p>
     <w:p>
       <w:r>
+        <w:rPr>
+          <w:noProof/>
+          <w:lang w:val="en-IN" w:eastAsia="en-IN"/>
+        </w:rPr>
         <w:drawing>
-          <wp:inline distT="0" distB="0" distL="0" distR="0" wp14:anchorId="3F36E6D5" wp14:editId="6D94726B">
+          <wp:inline distT="0" distB="0" distL="0" distR="0" wp14:anchorId="3F36E6D5" wp14:editId="5EA14555">
             <wp:extent cx="6645910" cy="2691765"/>
-            <wp:effectExtent l="0" t="0" r="2540" b="0"/>
+            <wp:effectExtent l="19050" t="19050" r="21590" b="13335"/>
             <wp:docPr id="15" name="Picture 14">
               <a:extLst xmlns:a="http://schemas.openxmlformats.org/drawingml/2006/main">
                 <a:ext uri="{FF2B5EF4-FFF2-40B4-BE49-F238E27FC236}">
-                  <a16:creationId xmlns:a16="http://schemas.microsoft.com/office/drawing/2014/main" id="{5989A978-D252-4DA7-B470-CC6CBB7FFA9F}"/>
+                  <a16:creationId xmlns="" xmlns:cx="http://schemas.microsoft.com/office/drawing/2014/chartex" xmlns:cx1="http://schemas.microsoft.com/office/drawing/2015/9/8/chartex" xmlns:cx2="http://schemas.microsoft.com/office/drawing/2015/10/21/chartex" xmlns:cx3="http://schemas.microsoft.com/office/drawing/2016/5/9/chartex" xmlns:cx4="http://schemas.microsoft.com/office/drawing/2016/5/10/chartex" xmlns:cx5="http://schemas.microsoft.com/office/drawing/2016/5/11/chartex" xmlns:cx6="http://schemas.microsoft.com/office/drawing/2016/5/12/chartex" xmlns:cx7="http://schemas.microsoft.com/office/drawing/2016/5/13/chartex" xmlns:cx8="http://schemas.microsoft.com/office/drawing/2016/5/14/chartex" xmlns:aink="http://schemas.microsoft.com/office/drawing/2016/ink" xmlns:am3d="http://schemas.microsoft.com/office/drawing/2017/model3d" xmlns:o="urn:schemas-microsoft-com:office:office" xmlns:v="urn:schemas-microsoft-com:vml" xmlns:w10="urn:schemas-microsoft-com:office:word" xmlns:w="http://schemas.openxmlformats.org/wordprocessingml/2006/main" xmlns:w16cid="http://schemas.microsoft.com/office/word/2016/wordml/cid" xmlns:w16se="http://schemas.microsoft.com/office/word/2015/wordml/symex" xmlns:a16="http://schemas.microsoft.com/office/drawing/2014/main" id="{5989A978-D252-4DA7-B470-CC6CBB7FFA9F}"/>
                 </a:ext>
               </a:extLst>
             </wp:docPr>
@@ -1919,7 +2067,7 @@
                     <pic:cNvPr id="15" name="Picture 14">
                       <a:extLst>
                         <a:ext uri="{FF2B5EF4-FFF2-40B4-BE49-F238E27FC236}">
-                          <a16:creationId xmlns:a16="http://schemas.microsoft.com/office/drawing/2014/main" id="{5989A978-D252-4DA7-B470-CC6CBB7FFA9F}"/>
+                          <a16:creationId xmlns="" xmlns:cx="http://schemas.microsoft.com/office/drawing/2014/chartex" xmlns:cx1="http://schemas.microsoft.com/office/drawing/2015/9/8/chartex" xmlns:cx2="http://schemas.microsoft.com/office/drawing/2015/10/21/chartex" xmlns:cx3="http://schemas.microsoft.com/office/drawing/2016/5/9/chartex" xmlns:cx4="http://schemas.microsoft.com/office/drawing/2016/5/10/chartex" xmlns:cx5="http://schemas.microsoft.com/office/drawing/2016/5/11/chartex" xmlns:cx6="http://schemas.microsoft.com/office/drawing/2016/5/12/chartex" xmlns:cx7="http://schemas.microsoft.com/office/drawing/2016/5/13/chartex" xmlns:cx8="http://schemas.microsoft.com/office/drawing/2016/5/14/chartex" xmlns:aink="http://schemas.microsoft.com/office/drawing/2016/ink" xmlns:am3d="http://schemas.microsoft.com/office/drawing/2017/model3d" xmlns:o="urn:schemas-microsoft-com:office:office" xmlns:v="urn:schemas-microsoft-com:vml" xmlns:w10="urn:schemas-microsoft-com:office:word" xmlns:w="http://schemas.openxmlformats.org/wordprocessingml/2006/main" xmlns:w16cid="http://schemas.microsoft.com/office/word/2016/wordml/cid" xmlns:w16se="http://schemas.microsoft.com/office/word/2015/wordml/symex" xmlns:a16="http://schemas.microsoft.com/office/drawing/2014/main" id="{5989A978-D252-4DA7-B470-CC6CBB7FFA9F}"/>
                         </a:ext>
                       </a:extLst>
                     </pic:cNvPr>
@@ -1947,6 +2095,11 @@
                     <a:prstGeom prst="rect">
                       <a:avLst/>
                     </a:prstGeom>
+                    <a:ln>
+                      <a:solidFill>
+                        <a:schemeClr val="tx1"/>
+                      </a:solidFill>
+                    </a:ln>
                   </pic:spPr>
                 </pic:pic>
               </a:graphicData>
@@ -1992,14 +2145,18 @@
     </w:p>
     <w:p>
       <w:r>
+        <w:rPr>
+          <w:noProof/>
+          <w:lang w:val="en-IN" w:eastAsia="en-IN"/>
+        </w:rPr>
         <w:drawing>
-          <wp:inline distT="0" distB="0" distL="0" distR="0" wp14:anchorId="5ED05EA3" wp14:editId="42CCDCB1">
+          <wp:inline distT="0" distB="0" distL="0" distR="0" wp14:anchorId="5ED05EA3" wp14:editId="417A41A3">
             <wp:extent cx="6645910" cy="2600960"/>
-            <wp:effectExtent l="0" t="0" r="2540" b="8890"/>
+            <wp:effectExtent l="19050" t="19050" r="21590" b="27940"/>
             <wp:docPr id="19" name="Picture 18">
               <a:extLst xmlns:a="http://schemas.openxmlformats.org/drawingml/2006/main">
                 <a:ext uri="{FF2B5EF4-FFF2-40B4-BE49-F238E27FC236}">
-                  <a16:creationId xmlns:a16="http://schemas.microsoft.com/office/drawing/2014/main" id="{080D6610-6F2B-4B28-839A-7CCEEBBFBE9B}"/>
+                  <a16:creationId xmlns="" xmlns:cx="http://schemas.microsoft.com/office/drawing/2014/chartex" xmlns:cx1="http://schemas.microsoft.com/office/drawing/2015/9/8/chartex" xmlns:cx2="http://schemas.microsoft.com/office/drawing/2015/10/21/chartex" xmlns:cx3="http://schemas.microsoft.com/office/drawing/2016/5/9/chartex" xmlns:cx4="http://schemas.microsoft.com/office/drawing/2016/5/10/chartex" xmlns:cx5="http://schemas.microsoft.com/office/drawing/2016/5/11/chartex" xmlns:cx6="http://schemas.microsoft.com/office/drawing/2016/5/12/chartex" xmlns:cx7="http://schemas.microsoft.com/office/drawing/2016/5/13/chartex" xmlns:cx8="http://schemas.microsoft.com/office/drawing/2016/5/14/chartex" xmlns:aink="http://schemas.microsoft.com/office/drawing/2016/ink" xmlns:am3d="http://schemas.microsoft.com/office/drawing/2017/model3d" xmlns:o="urn:schemas-microsoft-com:office:office" xmlns:v="urn:schemas-microsoft-com:vml" xmlns:w10="urn:schemas-microsoft-com:office:word" xmlns:w="http://schemas.openxmlformats.org/wordprocessingml/2006/main" xmlns:w16cid="http://schemas.microsoft.com/office/word/2016/wordml/cid" xmlns:w16se="http://schemas.microsoft.com/office/word/2015/wordml/symex" xmlns:a16="http://schemas.microsoft.com/office/drawing/2014/main" id="{080D6610-6F2B-4B28-839A-7CCEEBBFBE9B}"/>
                 </a:ext>
               </a:extLst>
             </wp:docPr>
@@ -2013,7 +2170,7 @@
                     <pic:cNvPr id="19" name="Picture 18">
                       <a:extLst>
                         <a:ext uri="{FF2B5EF4-FFF2-40B4-BE49-F238E27FC236}">
-                          <a16:creationId xmlns:a16="http://schemas.microsoft.com/office/drawing/2014/main" id="{080D6610-6F2B-4B28-839A-7CCEEBBFBE9B}"/>
+                          <a16:creationId xmlns="" xmlns:cx="http://schemas.microsoft.com/office/drawing/2014/chartex" xmlns:cx1="http://schemas.microsoft.com/office/drawing/2015/9/8/chartex" xmlns:cx2="http://schemas.microsoft.com/office/drawing/2015/10/21/chartex" xmlns:cx3="http://schemas.microsoft.com/office/drawing/2016/5/9/chartex" xmlns:cx4="http://schemas.microsoft.com/office/drawing/2016/5/10/chartex" xmlns:cx5="http://schemas.microsoft.com/office/drawing/2016/5/11/chartex" xmlns:cx6="http://schemas.microsoft.com/office/drawing/2016/5/12/chartex" xmlns:cx7="http://schemas.microsoft.com/office/drawing/2016/5/13/chartex" xmlns:cx8="http://schemas.microsoft.com/office/drawing/2016/5/14/chartex" xmlns:aink="http://schemas.microsoft.com/office/drawing/2016/ink" xmlns:am3d="http://schemas.microsoft.com/office/drawing/2017/model3d" xmlns:o="urn:schemas-microsoft-com:office:office" xmlns:v="urn:schemas-microsoft-com:vml" xmlns:w10="urn:schemas-microsoft-com:office:word" xmlns:w="http://schemas.openxmlformats.org/wordprocessingml/2006/main" xmlns:w16cid="http://schemas.microsoft.com/office/word/2016/wordml/cid" xmlns:w16se="http://schemas.microsoft.com/office/word/2015/wordml/symex" xmlns:a16="http://schemas.microsoft.com/office/drawing/2014/main" id="{080D6610-6F2B-4B28-839A-7CCEEBBFBE9B}"/>
                         </a:ext>
                       </a:extLst>
                     </pic:cNvPr>
@@ -2041,6 +2198,11 @@
                     <a:prstGeom prst="rect">
                       <a:avLst/>
                     </a:prstGeom>
+                    <a:ln w="3175">
+                      <a:solidFill>
+                        <a:schemeClr val="tx1"/>
+                      </a:solidFill>
+                    </a:ln>
                   </pic:spPr>
                 </pic:pic>
               </a:graphicData>
@@ -2058,7 +2220,160 @@
         </w:numPr>
       </w:pPr>
       <w:r>
-        <w:t>Now fill the details of candidates in the sheet &amp; Upload it in the module.</w:t>
+        <w:t>Mobile number column in sheet should have number format: To do that:</w:t>
+      </w:r>
+    </w:p>
+    <w:p>
+      <w:pPr>
+        <w:pStyle w:val="ListParagraph"/>
+        <w:numPr>
+          <w:ilvl w:val="1"/>
+          <w:numId w:val="8"/>
+        </w:numPr>
+      </w:pPr>
+      <w:r>
+        <w:t>Right click on column M</w:t>
+      </w:r>
+    </w:p>
+    <w:p>
+      <w:r>
+        <w:rPr>
+          <w:noProof/>
+          <w:lang w:val="en-IN" w:eastAsia="en-IN"/>
+        </w:rPr>
+        <w:drawing>
+          <wp:inline distT="0" distB="0" distL="0" distR="0" wp14:anchorId="5AC2CCC1" wp14:editId="65DB0EF0">
+            <wp:extent cx="6645910" cy="2682240"/>
+            <wp:effectExtent l="19050" t="19050" r="21590" b="22860"/>
+            <wp:docPr id="3" name="Picture 3"/>
+            <wp:cNvGraphicFramePr>
+              <a:graphicFrameLocks xmlns:a="http://schemas.openxmlformats.org/drawingml/2006/main" noChangeAspect="1"/>
+            </wp:cNvGraphicFramePr>
+            <a:graphic xmlns:a="http://schemas.openxmlformats.org/drawingml/2006/main">
+              <a:graphicData uri="http://schemas.openxmlformats.org/drawingml/2006/picture">
+                <pic:pic xmlns:pic="http://schemas.openxmlformats.org/drawingml/2006/picture">
+                  <pic:nvPicPr>
+                    <pic:cNvPr id="3" name="mobile.png"/>
+                    <pic:cNvPicPr/>
+                  </pic:nvPicPr>
+                  <pic:blipFill rotWithShape="1">
+                    <a:blip r:embed="rId20">
+                      <a:extLst>
+                        <a:ext uri="{28A0092B-C50C-407E-A947-70E740481C1C}">
+                          <a14:useLocalDpi xmlns:a14="http://schemas.microsoft.com/office/drawing/2010/main" val="0"/>
+                        </a:ext>
+                      </a:extLst>
+                    </a:blip>
+                    <a:srcRect b="28249"/>
+                    <a:stretch/>
+                  </pic:blipFill>
+                  <pic:spPr bwMode="auto">
+                    <a:xfrm>
+                      <a:off x="0" y="0"/>
+                      <a:ext cx="6645910" cy="2682240"/>
+                    </a:xfrm>
+                    <a:prstGeom prst="rect">
+                      <a:avLst/>
+                    </a:prstGeom>
+                    <a:ln w="3175">
+                      <a:solidFill>
+                        <a:schemeClr val="tx1"/>
+                      </a:solidFill>
+                    </a:ln>
+                    <a:extLst>
+                      <a:ext uri="{53640926-AAD7-44D8-BBD7-CCE9431645EC}">
+                        <a14:shadowObscured xmlns:a14="http://schemas.microsoft.com/office/drawing/2010/main"/>
+                      </a:ext>
+                    </a:extLst>
+                  </pic:spPr>
+                </pic:pic>
+              </a:graphicData>
+            </a:graphic>
+          </wp:inline>
+        </w:drawing>
+      </w:r>
+    </w:p>
+    <w:p>
+      <w:pPr>
+        <w:pStyle w:val="ListParagraph"/>
+        <w:numPr>
+          <w:ilvl w:val="1"/>
+          <w:numId w:val="8"/>
+        </w:numPr>
+      </w:pPr>
+      <w:r>
+        <w:t>Select Format Cells</w:t>
+      </w:r>
+    </w:p>
+    <w:p>
+      <w:r>
+        <w:rPr>
+          <w:noProof/>
+          <w:lang w:val="en-IN" w:eastAsia="en-IN"/>
+        </w:rPr>
+        <w:drawing>
+          <wp:inline distT="0" distB="0" distL="0" distR="0" wp14:anchorId="64BDEED7" wp14:editId="4CAF7E64">
+            <wp:extent cx="6639833" cy="2417196"/>
+            <wp:effectExtent l="19050" t="19050" r="8890" b="21590"/>
+            <wp:docPr id="4" name="Picture 4"/>
+            <wp:cNvGraphicFramePr>
+              <a:graphicFrameLocks xmlns:a="http://schemas.openxmlformats.org/drawingml/2006/main" noChangeAspect="1"/>
+            </wp:cNvGraphicFramePr>
+            <a:graphic xmlns:a="http://schemas.openxmlformats.org/drawingml/2006/main">
+              <a:graphicData uri="http://schemas.openxmlformats.org/drawingml/2006/picture">
+                <pic:pic xmlns:pic="http://schemas.openxmlformats.org/drawingml/2006/picture">
+                  <pic:nvPicPr>
+                    <pic:cNvPr id="4" name="mobile2.png"/>
+                    <pic:cNvPicPr/>
+                  </pic:nvPicPr>
+                  <pic:blipFill rotWithShape="1">
+                    <a:blip r:embed="rId21">
+                      <a:extLst>
+                        <a:ext uri="{28A0092B-C50C-407E-A947-70E740481C1C}">
+                          <a14:useLocalDpi xmlns:a14="http://schemas.microsoft.com/office/drawing/2010/main" val="0"/>
+                        </a:ext>
+                      </a:extLst>
+                    </a:blip>
+                    <a:srcRect t="3262" b="18668"/>
+                    <a:stretch/>
+                  </pic:blipFill>
+                  <pic:spPr bwMode="auto">
+                    <a:xfrm>
+                      <a:off x="0" y="0"/>
+                      <a:ext cx="6648108" cy="2420208"/>
+                    </a:xfrm>
+                    <a:prstGeom prst="rect">
+                      <a:avLst/>
+                    </a:prstGeom>
+                    <a:ln>
+                      <a:solidFill>
+                        <a:schemeClr val="tx1"/>
+                      </a:solidFill>
+                    </a:ln>
+                    <a:extLst>
+                      <a:ext uri="{53640926-AAD7-44D8-BBD7-CCE9431645EC}">
+                        <a14:shadowObscured xmlns:a14="http://schemas.microsoft.com/office/drawing/2010/main"/>
+                      </a:ext>
+                    </a:extLst>
+                  </pic:spPr>
+                </pic:pic>
+              </a:graphicData>
+            </a:graphic>
+          </wp:inline>
+        </w:drawing>
+      </w:r>
+    </w:p>
+    <w:p/>
+    <w:p>
+      <w:pPr>
+        <w:pStyle w:val="ListParagraph"/>
+        <w:numPr>
+          <w:ilvl w:val="1"/>
+          <w:numId w:val="8"/>
+        </w:numPr>
+      </w:pPr>
+      <w:r>
+        <w:t>Select Number &amp; Click Ok.</w:t>
       </w:r>
     </w:p>
     <w:p>
@@ -2070,6 +2385,18 @@
         </w:numPr>
       </w:pPr>
       <w:r>
+        <w:t>Now fill the details of candidates in the sheet &amp; Upload it in the module.</w:t>
+      </w:r>
+    </w:p>
+    <w:p>
+      <w:pPr>
+        <w:pStyle w:val="ListParagraph"/>
+        <w:numPr>
+          <w:ilvl w:val="0"/>
+          <w:numId w:val="8"/>
+        </w:numPr>
+      </w:pPr>
+      <w:r>
         <w:t>And click on Submit.</w:t>
       </w:r>
     </w:p>
@@ -2079,14 +2406,17 @@
         <w:ind w:left="1440"/>
       </w:pPr>
     </w:p>
-    <w:p/>
+    <w:p>
+      <w:bookmarkStart w:id="5" w:name="_GoBack"/>
+      <w:bookmarkEnd w:id="5"/>
+    </w:p>
     <w:sectPr>
-      <w:headerReference w:type="even" r:id="rId20"/>
-      <w:headerReference w:type="default" r:id="rId21"/>
-      <w:footerReference w:type="even" r:id="rId22"/>
-      <w:footerReference w:type="default" r:id="rId23"/>
-      <w:headerReference w:type="first" r:id="rId24"/>
-      <w:footerReference w:type="first" r:id="rId25"/>
+      <w:headerReference w:type="even" r:id="rId22"/>
+      <w:headerReference w:type="default" r:id="rId23"/>
+      <w:footerReference w:type="even" r:id="rId24"/>
+      <w:footerReference w:type="default" r:id="rId25"/>
+      <w:headerReference w:type="first" r:id="rId26"/>
+      <w:footerReference w:type="first" r:id="rId27"/>
       <w:pgSz w:w="11906" w:h="16838"/>
       <w:pgMar w:top="720" w:right="720" w:bottom="878" w:left="720" w:header="0" w:footer="706" w:gutter="0"/>
       <w:cols w:space="720"/>
@@ -2097,7 +2427,7 @@
 </file>
 
 <file path=word/endnotes.xml><?xml version="1.0" encoding="utf-8"?>
-<w:endnotes xmlns:wpc="http://schemas.microsoft.com/office/word/2010/wordprocessingCanvas" xmlns:cx="http://schemas.microsoft.com/office/drawing/2014/chartex" xmlns:cx1="http://schemas.microsoft.com/office/drawing/2015/9/8/chartex" xmlns:cx2="http://schemas.microsoft.com/office/drawing/2015/10/21/chartex" xmlns:cx3="http://schemas.microsoft.com/office/drawing/2016/5/9/chartex" xmlns:cx4="http://schemas.microsoft.com/office/drawing/2016/5/10/chartex" xmlns:cx5="http://schemas.microsoft.com/office/drawing/2016/5/11/chartex" xmlns:cx6="http://schemas.microsoft.com/office/drawing/2016/5/12/chartex" xmlns:cx7="http://schemas.microsoft.com/office/drawing/2016/5/13/chartex" xmlns:cx8="http://schemas.microsoft.com/office/drawing/2016/5/14/chartex" xmlns:mc="http://schemas.openxmlformats.org/markup-compatibility/2006" xmlns:aink="http://schemas.microsoft.com/office/drawing/2016/ink" xmlns:am3d="http://schemas.microsoft.com/office/drawing/2017/model3d" xmlns:o="urn:schemas-microsoft-com:office:office" xmlns:r="http://schemas.openxmlformats.org/officeDocument/2006/relationships" xmlns:m="http://schemas.openxmlformats.org/officeDocument/2006/math" xmlns:v="urn:schemas-microsoft-com:vml" xmlns:wp14="http://schemas.microsoft.com/office/word/2010/wordprocessingDrawing" xmlns:wp="http://schemas.openxmlformats.org/drawingml/2006/wordprocessingDrawing" xmlns:w10="urn:schemas-microsoft-com:office:word" xmlns:w="http://schemas.openxmlformats.org/wordprocessingml/2006/main" xmlns:w14="http://schemas.microsoft.com/office/word/2010/wordml" xmlns:w15="http://schemas.microsoft.com/office/word/2012/wordml" xmlns:w16cid="http://schemas.microsoft.com/office/word/2016/wordml/cid" xmlns:w16se="http://schemas.microsoft.com/office/word/2015/wordml/symex" xmlns:wpg="http://schemas.microsoft.com/office/word/2010/wordprocessingGroup" xmlns:wpi="http://schemas.microsoft.com/office/word/2010/wordprocessingInk" xmlns:wne="http://schemas.microsoft.com/office/word/2006/wordml" xmlns:wps="http://schemas.microsoft.com/office/word/2010/wordprocessingShape" mc:Ignorable="w14 w15 w16se w16cid wp14">
+<w:endnotes xmlns:wpc="http://schemas.microsoft.com/office/word/2010/wordprocessingCanvas" xmlns:mc="http://schemas.openxmlformats.org/markup-compatibility/2006" xmlns:o="urn:schemas-microsoft-com:office:office" xmlns:r="http://schemas.openxmlformats.org/officeDocument/2006/relationships" xmlns:m="http://schemas.openxmlformats.org/officeDocument/2006/math" xmlns:v="urn:schemas-microsoft-com:vml" xmlns:wp14="http://schemas.microsoft.com/office/word/2010/wordprocessingDrawing" xmlns:wp="http://schemas.openxmlformats.org/drawingml/2006/wordprocessingDrawing" xmlns:w10="urn:schemas-microsoft-com:office:word" xmlns:w="http://schemas.openxmlformats.org/wordprocessingml/2006/main" xmlns:w14="http://schemas.microsoft.com/office/word/2010/wordml" xmlns:w15="http://schemas.microsoft.com/office/word/2012/wordml" xmlns:wpg="http://schemas.microsoft.com/office/word/2010/wordprocessingGroup" xmlns:wpi="http://schemas.microsoft.com/office/word/2010/wordprocessingInk" xmlns:wne="http://schemas.microsoft.com/office/word/2006/wordml" xmlns:wps="http://schemas.microsoft.com/office/word/2010/wordprocessingShape" mc:Ignorable="w14 w15 wp14">
   <w:endnote w:type="separator" w:id="-1">
     <w:p>
       <w:pPr>
@@ -2122,7 +2452,7 @@
 </file>
 
 <file path=word/footer1.xml><?xml version="1.0" encoding="utf-8"?>
-<w:ftr xmlns:wpc="http://schemas.microsoft.com/office/word/2010/wordprocessingCanvas" xmlns:cx="http://schemas.microsoft.com/office/drawing/2014/chartex" xmlns:cx1="http://schemas.microsoft.com/office/drawing/2015/9/8/chartex" xmlns:cx2="http://schemas.microsoft.com/office/drawing/2015/10/21/chartex" xmlns:cx3="http://schemas.microsoft.com/office/drawing/2016/5/9/chartex" xmlns:cx4="http://schemas.microsoft.com/office/drawing/2016/5/10/chartex" xmlns:cx5="http://schemas.microsoft.com/office/drawing/2016/5/11/chartex" xmlns:cx6="http://schemas.microsoft.com/office/drawing/2016/5/12/chartex" xmlns:cx7="http://schemas.microsoft.com/office/drawing/2016/5/13/chartex" xmlns:cx8="http://schemas.microsoft.com/office/drawing/2016/5/14/chartex" xmlns:mc="http://schemas.openxmlformats.org/markup-compatibility/2006" xmlns:aink="http://schemas.microsoft.com/office/drawing/2016/ink" xmlns:am3d="http://schemas.microsoft.com/office/drawing/2017/model3d" xmlns:o="urn:schemas-microsoft-com:office:office" xmlns:r="http://schemas.openxmlformats.org/officeDocument/2006/relationships" xmlns:m="http://schemas.openxmlformats.org/officeDocument/2006/math" xmlns:v="urn:schemas-microsoft-com:vml" xmlns:wp14="http://schemas.microsoft.com/office/word/2010/wordprocessingDrawing" xmlns:wp="http://schemas.openxmlformats.org/drawingml/2006/wordprocessingDrawing" xmlns:w10="urn:schemas-microsoft-com:office:word" xmlns:w="http://schemas.openxmlformats.org/wordprocessingml/2006/main" xmlns:w14="http://schemas.microsoft.com/office/word/2010/wordml" xmlns:w15="http://schemas.microsoft.com/office/word/2012/wordml" xmlns:w16cid="http://schemas.microsoft.com/office/word/2016/wordml/cid" xmlns:w16se="http://schemas.microsoft.com/office/word/2015/wordml/symex" xmlns:wpg="http://schemas.microsoft.com/office/word/2010/wordprocessingGroup" xmlns:wpi="http://schemas.microsoft.com/office/word/2010/wordprocessingInk" xmlns:wne="http://schemas.microsoft.com/office/word/2006/wordml" xmlns:wps="http://schemas.microsoft.com/office/word/2010/wordprocessingShape" mc:Ignorable="w14 w15 w16se w16cid wp14">
+<w:ftr xmlns:wpc="http://schemas.microsoft.com/office/word/2010/wordprocessingCanvas" xmlns:mc="http://schemas.openxmlformats.org/markup-compatibility/2006" xmlns:o="urn:schemas-microsoft-com:office:office" xmlns:r="http://schemas.openxmlformats.org/officeDocument/2006/relationships" xmlns:m="http://schemas.openxmlformats.org/officeDocument/2006/math" xmlns:v="urn:schemas-microsoft-com:vml" xmlns:wp14="http://schemas.microsoft.com/office/word/2010/wordprocessingDrawing" xmlns:wp="http://schemas.openxmlformats.org/drawingml/2006/wordprocessingDrawing" xmlns:w10="urn:schemas-microsoft-com:office:word" xmlns:w="http://schemas.openxmlformats.org/wordprocessingml/2006/main" xmlns:w14="http://schemas.microsoft.com/office/word/2010/wordml" xmlns:w15="http://schemas.microsoft.com/office/word/2012/wordml" xmlns:wpg="http://schemas.microsoft.com/office/word/2010/wordprocessingGroup" xmlns:wpi="http://schemas.microsoft.com/office/word/2010/wordprocessingInk" xmlns:wne="http://schemas.microsoft.com/office/word/2006/wordml" xmlns:wps="http://schemas.microsoft.com/office/word/2010/wordprocessingShape" mc:Ignorable="w14 w15 wp14">
   <w:p>
     <w:pPr>
       <w:pStyle w:val="Footer"/>
@@ -2132,7 +2462,7 @@
 </file>
 
 <file path=word/footer2.xml><?xml version="1.0" encoding="utf-8"?>
-<w:ftr xmlns:wpc="http://schemas.microsoft.com/office/word/2010/wordprocessingCanvas" xmlns:cx="http://schemas.microsoft.com/office/drawing/2014/chartex" xmlns:cx1="http://schemas.microsoft.com/office/drawing/2015/9/8/chartex" xmlns:cx2="http://schemas.microsoft.com/office/drawing/2015/10/21/chartex" xmlns:cx3="http://schemas.microsoft.com/office/drawing/2016/5/9/chartex" xmlns:cx4="http://schemas.microsoft.com/office/drawing/2016/5/10/chartex" xmlns:cx5="http://schemas.microsoft.com/office/drawing/2016/5/11/chartex" xmlns:cx6="http://schemas.microsoft.com/office/drawing/2016/5/12/chartex" xmlns:cx7="http://schemas.microsoft.com/office/drawing/2016/5/13/chartex" xmlns:cx8="http://schemas.microsoft.com/office/drawing/2016/5/14/chartex" xmlns:mc="http://schemas.openxmlformats.org/markup-compatibility/2006" xmlns:aink="http://schemas.microsoft.com/office/drawing/2016/ink" xmlns:am3d="http://schemas.microsoft.com/office/drawing/2017/model3d" xmlns:o="urn:schemas-microsoft-com:office:office" xmlns:r="http://schemas.openxmlformats.org/officeDocument/2006/relationships" xmlns:m="http://schemas.openxmlformats.org/officeDocument/2006/math" xmlns:v="urn:schemas-microsoft-com:vml" xmlns:wp14="http://schemas.microsoft.com/office/word/2010/wordprocessingDrawing" xmlns:wp="http://schemas.openxmlformats.org/drawingml/2006/wordprocessingDrawing" xmlns:w10="urn:schemas-microsoft-com:office:word" xmlns:w="http://schemas.openxmlformats.org/wordprocessingml/2006/main" xmlns:w14="http://schemas.microsoft.com/office/word/2010/wordml" xmlns:w15="http://schemas.microsoft.com/office/word/2012/wordml" xmlns:w16cid="http://schemas.microsoft.com/office/word/2016/wordml/cid" xmlns:w16se="http://schemas.microsoft.com/office/word/2015/wordml/symex" xmlns:wpg="http://schemas.microsoft.com/office/word/2010/wordprocessingGroup" xmlns:wpi="http://schemas.microsoft.com/office/word/2010/wordprocessingInk" xmlns:wne="http://schemas.microsoft.com/office/word/2006/wordml" xmlns:wps="http://schemas.microsoft.com/office/word/2010/wordprocessingShape" mc:Ignorable="w14 w15 w16se w16cid wp14">
+<w:ftr xmlns:wpc="http://schemas.microsoft.com/office/word/2010/wordprocessingCanvas" xmlns:mc="http://schemas.openxmlformats.org/markup-compatibility/2006" xmlns:o="urn:schemas-microsoft-com:office:office" xmlns:r="http://schemas.openxmlformats.org/officeDocument/2006/relationships" xmlns:m="http://schemas.openxmlformats.org/officeDocument/2006/math" xmlns:v="urn:schemas-microsoft-com:vml" xmlns:wp14="http://schemas.microsoft.com/office/word/2010/wordprocessingDrawing" xmlns:wp="http://schemas.openxmlformats.org/drawingml/2006/wordprocessingDrawing" xmlns:w10="urn:schemas-microsoft-com:office:word" xmlns:w="http://schemas.openxmlformats.org/wordprocessingml/2006/main" xmlns:w14="http://schemas.microsoft.com/office/word/2010/wordml" xmlns:w15="http://schemas.microsoft.com/office/word/2012/wordml" xmlns:wpg="http://schemas.microsoft.com/office/word/2010/wordprocessingGroup" xmlns:wpi="http://schemas.microsoft.com/office/word/2010/wordprocessingInk" xmlns:wne="http://schemas.microsoft.com/office/word/2006/wordml" xmlns:wps="http://schemas.microsoft.com/office/word/2010/wordprocessingShape" mc:Ignorable="w14 w15 wp14">
   <w:p>
     <w:pPr>
       <w:pStyle w:val="Footer"/>
@@ -2142,7 +2472,7 @@
 </file>
 
 <file path=word/footer3.xml><?xml version="1.0" encoding="utf-8"?>
-<w:ftr xmlns:wpc="http://schemas.microsoft.com/office/word/2010/wordprocessingCanvas" xmlns:cx="http://schemas.microsoft.com/office/drawing/2014/chartex" xmlns:cx1="http://schemas.microsoft.com/office/drawing/2015/9/8/chartex" xmlns:cx2="http://schemas.microsoft.com/office/drawing/2015/10/21/chartex" xmlns:cx3="http://schemas.microsoft.com/office/drawing/2016/5/9/chartex" xmlns:cx4="http://schemas.microsoft.com/office/drawing/2016/5/10/chartex" xmlns:cx5="http://schemas.microsoft.com/office/drawing/2016/5/11/chartex" xmlns:cx6="http://schemas.microsoft.com/office/drawing/2016/5/12/chartex" xmlns:cx7="http://schemas.microsoft.com/office/drawing/2016/5/13/chartex" xmlns:cx8="http://schemas.microsoft.com/office/drawing/2016/5/14/chartex" xmlns:mc="http://schemas.openxmlformats.org/markup-compatibility/2006" xmlns:aink="http://schemas.microsoft.com/office/drawing/2016/ink" xmlns:am3d="http://schemas.microsoft.com/office/drawing/2017/model3d" xmlns:o="urn:schemas-microsoft-com:office:office" xmlns:r="http://schemas.openxmlformats.org/officeDocument/2006/relationships" xmlns:m="http://schemas.openxmlformats.org/officeDocument/2006/math" xmlns:v="urn:schemas-microsoft-com:vml" xmlns:wp14="http://schemas.microsoft.com/office/word/2010/wordprocessingDrawing" xmlns:wp="http://schemas.openxmlformats.org/drawingml/2006/wordprocessingDrawing" xmlns:w10="urn:schemas-microsoft-com:office:word" xmlns:w="http://schemas.openxmlformats.org/wordprocessingml/2006/main" xmlns:w14="http://schemas.microsoft.com/office/word/2010/wordml" xmlns:w15="http://schemas.microsoft.com/office/word/2012/wordml" xmlns:w16cid="http://schemas.microsoft.com/office/word/2016/wordml/cid" xmlns:w16se="http://schemas.microsoft.com/office/word/2015/wordml/symex" xmlns:wpg="http://schemas.microsoft.com/office/word/2010/wordprocessingGroup" xmlns:wpi="http://schemas.microsoft.com/office/word/2010/wordprocessingInk" xmlns:wne="http://schemas.microsoft.com/office/word/2006/wordml" xmlns:wps="http://schemas.microsoft.com/office/word/2010/wordprocessingShape" mc:Ignorable="w14 w15 w16se w16cid wp14">
+<w:ftr xmlns:wpc="http://schemas.microsoft.com/office/word/2010/wordprocessingCanvas" xmlns:mc="http://schemas.openxmlformats.org/markup-compatibility/2006" xmlns:o="urn:schemas-microsoft-com:office:office" xmlns:r="http://schemas.openxmlformats.org/officeDocument/2006/relationships" xmlns:m="http://schemas.openxmlformats.org/officeDocument/2006/math" xmlns:v="urn:schemas-microsoft-com:vml" xmlns:wp14="http://schemas.microsoft.com/office/word/2010/wordprocessingDrawing" xmlns:wp="http://schemas.openxmlformats.org/drawingml/2006/wordprocessingDrawing" xmlns:w10="urn:schemas-microsoft-com:office:word" xmlns:w="http://schemas.openxmlformats.org/wordprocessingml/2006/main" xmlns:w14="http://schemas.microsoft.com/office/word/2010/wordml" xmlns:w15="http://schemas.microsoft.com/office/word/2012/wordml" xmlns:wpg="http://schemas.microsoft.com/office/word/2010/wordprocessingGroup" xmlns:wpi="http://schemas.microsoft.com/office/word/2010/wordprocessingInk" xmlns:wne="http://schemas.microsoft.com/office/word/2006/wordml" xmlns:wps="http://schemas.microsoft.com/office/word/2010/wordprocessingShape" mc:Ignorable="w14 w15 wp14">
   <w:p>
     <w:pPr>
       <w:pStyle w:val="Footer"/>
@@ -2152,7 +2482,7 @@
 </file>
 
 <file path=word/footnotes.xml><?xml version="1.0" encoding="utf-8"?>
-<w:footnotes xmlns:wpc="http://schemas.microsoft.com/office/word/2010/wordprocessingCanvas" xmlns:cx="http://schemas.microsoft.com/office/drawing/2014/chartex" xmlns:cx1="http://schemas.microsoft.com/office/drawing/2015/9/8/chartex" xmlns:cx2="http://schemas.microsoft.com/office/drawing/2015/10/21/chartex" xmlns:cx3="http://schemas.microsoft.com/office/drawing/2016/5/9/chartex" xmlns:cx4="http://schemas.microsoft.com/office/drawing/2016/5/10/chartex" xmlns:cx5="http://schemas.microsoft.com/office/drawing/2016/5/11/chartex" xmlns:cx6="http://schemas.microsoft.com/office/drawing/2016/5/12/chartex" xmlns:cx7="http://schemas.microsoft.com/office/drawing/2016/5/13/chartex" xmlns:cx8="http://schemas.microsoft.com/office/drawing/2016/5/14/chartex" xmlns:mc="http://schemas.openxmlformats.org/markup-compatibility/2006" xmlns:aink="http://schemas.microsoft.com/office/drawing/2016/ink" xmlns:am3d="http://schemas.microsoft.com/office/drawing/2017/model3d" xmlns:o="urn:schemas-microsoft-com:office:office" xmlns:r="http://schemas.openxmlformats.org/officeDocument/2006/relationships" xmlns:m="http://schemas.openxmlformats.org/officeDocument/2006/math" xmlns:v="urn:schemas-microsoft-com:vml" xmlns:wp14="http://schemas.microsoft.com/office/word/2010/wordprocessingDrawing" xmlns:wp="http://schemas.openxmlformats.org/drawingml/2006/wordprocessingDrawing" xmlns:w10="urn:schemas-microsoft-com:office:word" xmlns:w="http://schemas.openxmlformats.org/wordprocessingml/2006/main" xmlns:w14="http://schemas.microsoft.com/office/word/2010/wordml" xmlns:w15="http://schemas.microsoft.com/office/word/2012/wordml" xmlns:w16cid="http://schemas.microsoft.com/office/word/2016/wordml/cid" xmlns:w16se="http://schemas.microsoft.com/office/word/2015/wordml/symex" xmlns:wpg="http://schemas.microsoft.com/office/word/2010/wordprocessingGroup" xmlns:wpi="http://schemas.microsoft.com/office/word/2010/wordprocessingInk" xmlns:wne="http://schemas.microsoft.com/office/word/2006/wordml" xmlns:wps="http://schemas.microsoft.com/office/word/2010/wordprocessingShape" mc:Ignorable="w14 w15 w16se w16cid wp14">
+<w:footnotes xmlns:wpc="http://schemas.microsoft.com/office/word/2010/wordprocessingCanvas" xmlns:mc="http://schemas.openxmlformats.org/markup-compatibility/2006" xmlns:o="urn:schemas-microsoft-com:office:office" xmlns:r="http://schemas.openxmlformats.org/officeDocument/2006/relationships" xmlns:m="http://schemas.openxmlformats.org/officeDocument/2006/math" xmlns:v="urn:schemas-microsoft-com:vml" xmlns:wp14="http://schemas.microsoft.com/office/word/2010/wordprocessingDrawing" xmlns:wp="http://schemas.openxmlformats.org/drawingml/2006/wordprocessingDrawing" xmlns:w10="urn:schemas-microsoft-com:office:word" xmlns:w="http://schemas.openxmlformats.org/wordprocessingml/2006/main" xmlns:w14="http://schemas.microsoft.com/office/word/2010/wordml" xmlns:w15="http://schemas.microsoft.com/office/word/2012/wordml" xmlns:wpg="http://schemas.microsoft.com/office/word/2010/wordprocessingGroup" xmlns:wpi="http://schemas.microsoft.com/office/word/2010/wordprocessingInk" xmlns:wne="http://schemas.microsoft.com/office/word/2006/wordml" xmlns:wps="http://schemas.microsoft.com/office/word/2010/wordprocessingShape" mc:Ignorable="w14 w15 wp14">
   <w:footnote w:type="separator" w:id="-1">
     <w:p>
       <w:pPr>
@@ -2177,7 +2507,7 @@
 </file>
 
 <file path=word/header1.xml><?xml version="1.0" encoding="utf-8"?>
-<w:hdr xmlns:wpc="http://schemas.microsoft.com/office/word/2010/wordprocessingCanvas" xmlns:cx="http://schemas.microsoft.com/office/drawing/2014/chartex" xmlns:cx1="http://schemas.microsoft.com/office/drawing/2015/9/8/chartex" xmlns:cx2="http://schemas.microsoft.com/office/drawing/2015/10/21/chartex" xmlns:cx3="http://schemas.microsoft.com/office/drawing/2016/5/9/chartex" xmlns:cx4="http://schemas.microsoft.com/office/drawing/2016/5/10/chartex" xmlns:cx5="http://schemas.microsoft.com/office/drawing/2016/5/11/chartex" xmlns:cx6="http://schemas.microsoft.com/office/drawing/2016/5/12/chartex" xmlns:cx7="http://schemas.microsoft.com/office/drawing/2016/5/13/chartex" xmlns:cx8="http://schemas.microsoft.com/office/drawing/2016/5/14/chartex" xmlns:mc="http://schemas.openxmlformats.org/markup-compatibility/2006" xmlns:aink="http://schemas.microsoft.com/office/drawing/2016/ink" xmlns:am3d="http://schemas.microsoft.com/office/drawing/2017/model3d" xmlns:o="urn:schemas-microsoft-com:office:office" xmlns:r="http://schemas.openxmlformats.org/officeDocument/2006/relationships" xmlns:m="http://schemas.openxmlformats.org/officeDocument/2006/math" xmlns:v="urn:schemas-microsoft-com:vml" xmlns:wp14="http://schemas.microsoft.com/office/word/2010/wordprocessingDrawing" xmlns:wp="http://schemas.openxmlformats.org/drawingml/2006/wordprocessingDrawing" xmlns:w10="urn:schemas-microsoft-com:office:word" xmlns:w="http://schemas.openxmlformats.org/wordprocessingml/2006/main" xmlns:w14="http://schemas.microsoft.com/office/word/2010/wordml" xmlns:w15="http://schemas.microsoft.com/office/word/2012/wordml" xmlns:w16cid="http://schemas.microsoft.com/office/word/2016/wordml/cid" xmlns:w16se="http://schemas.microsoft.com/office/word/2015/wordml/symex" xmlns:wpg="http://schemas.microsoft.com/office/word/2010/wordprocessingGroup" xmlns:wpi="http://schemas.microsoft.com/office/word/2010/wordprocessingInk" xmlns:wne="http://schemas.microsoft.com/office/word/2006/wordml" xmlns:wps="http://schemas.microsoft.com/office/word/2010/wordprocessingShape" mc:Ignorable="w14 w15 w16se w16cid wp14">
+<w:hdr xmlns:wpc="http://schemas.microsoft.com/office/word/2010/wordprocessingCanvas" xmlns:mc="http://schemas.openxmlformats.org/markup-compatibility/2006" xmlns:o="urn:schemas-microsoft-com:office:office" xmlns:r="http://schemas.openxmlformats.org/officeDocument/2006/relationships" xmlns:m="http://schemas.openxmlformats.org/officeDocument/2006/math" xmlns:v="urn:schemas-microsoft-com:vml" xmlns:wp14="http://schemas.microsoft.com/office/word/2010/wordprocessingDrawing" xmlns:wp="http://schemas.openxmlformats.org/drawingml/2006/wordprocessingDrawing" xmlns:w10="urn:schemas-microsoft-com:office:word" xmlns:w="http://schemas.openxmlformats.org/wordprocessingml/2006/main" xmlns:w14="http://schemas.microsoft.com/office/word/2010/wordml" xmlns:w15="http://schemas.microsoft.com/office/word/2012/wordml" xmlns:wpg="http://schemas.microsoft.com/office/word/2010/wordprocessingGroup" xmlns:wpi="http://schemas.microsoft.com/office/word/2010/wordprocessingInk" xmlns:wne="http://schemas.microsoft.com/office/word/2006/wordml" xmlns:wps="http://schemas.microsoft.com/office/word/2010/wordprocessingShape" mc:Ignorable="w14 w15 wp14">
   <w:p>
     <w:pPr>
       <w:pStyle w:val="Header"/>
@@ -2187,7 +2517,7 @@
 </file>
 
 <file path=word/header2.xml><?xml version="1.0" encoding="utf-8"?>
-<w:hdr xmlns:wpc="http://schemas.microsoft.com/office/word/2010/wordprocessingCanvas" xmlns:cx="http://schemas.microsoft.com/office/drawing/2014/chartex" xmlns:cx1="http://schemas.microsoft.com/office/drawing/2015/9/8/chartex" xmlns:cx2="http://schemas.microsoft.com/office/drawing/2015/10/21/chartex" xmlns:cx3="http://schemas.microsoft.com/office/drawing/2016/5/9/chartex" xmlns:cx4="http://schemas.microsoft.com/office/drawing/2016/5/10/chartex" xmlns:cx5="http://schemas.microsoft.com/office/drawing/2016/5/11/chartex" xmlns:cx6="http://schemas.microsoft.com/office/drawing/2016/5/12/chartex" xmlns:cx7="http://schemas.microsoft.com/office/drawing/2016/5/13/chartex" xmlns:cx8="http://schemas.microsoft.com/office/drawing/2016/5/14/chartex" xmlns:mc="http://schemas.openxmlformats.org/markup-compatibility/2006" xmlns:aink="http://schemas.microsoft.com/office/drawing/2016/ink" xmlns:am3d="http://schemas.microsoft.com/office/drawing/2017/model3d" xmlns:o="urn:schemas-microsoft-com:office:office" xmlns:r="http://schemas.openxmlformats.org/officeDocument/2006/relationships" xmlns:m="http://schemas.openxmlformats.org/officeDocument/2006/math" xmlns:v="urn:schemas-microsoft-com:vml" xmlns:wp14="http://schemas.microsoft.com/office/word/2010/wordprocessingDrawing" xmlns:wp="http://schemas.openxmlformats.org/drawingml/2006/wordprocessingDrawing" xmlns:w10="urn:schemas-microsoft-com:office:word" xmlns:w="http://schemas.openxmlformats.org/wordprocessingml/2006/main" xmlns:w14="http://schemas.microsoft.com/office/word/2010/wordml" xmlns:w15="http://schemas.microsoft.com/office/word/2012/wordml" xmlns:w16cid="http://schemas.microsoft.com/office/word/2016/wordml/cid" xmlns:w16se="http://schemas.microsoft.com/office/word/2015/wordml/symex" xmlns:wpg="http://schemas.microsoft.com/office/word/2010/wordprocessingGroup" xmlns:wpi="http://schemas.microsoft.com/office/word/2010/wordprocessingInk" xmlns:wne="http://schemas.microsoft.com/office/word/2006/wordml" xmlns:wps="http://schemas.microsoft.com/office/word/2010/wordprocessingShape" mc:Ignorable="w14 w15 w16se w16cid wp14">
+<w:hdr xmlns:wpc="http://schemas.microsoft.com/office/word/2010/wordprocessingCanvas" xmlns:mc="http://schemas.openxmlformats.org/markup-compatibility/2006" xmlns:o="urn:schemas-microsoft-com:office:office" xmlns:r="http://schemas.openxmlformats.org/officeDocument/2006/relationships" xmlns:m="http://schemas.openxmlformats.org/officeDocument/2006/math" xmlns:v="urn:schemas-microsoft-com:vml" xmlns:wp14="http://schemas.microsoft.com/office/word/2010/wordprocessingDrawing" xmlns:wp="http://schemas.openxmlformats.org/drawingml/2006/wordprocessingDrawing" xmlns:w10="urn:schemas-microsoft-com:office:word" xmlns:w="http://schemas.openxmlformats.org/wordprocessingml/2006/main" xmlns:w14="http://schemas.microsoft.com/office/word/2010/wordml" xmlns:w15="http://schemas.microsoft.com/office/word/2012/wordml" xmlns:wpg="http://schemas.microsoft.com/office/word/2010/wordprocessingGroup" xmlns:wpi="http://schemas.microsoft.com/office/word/2010/wordprocessingInk" xmlns:wne="http://schemas.microsoft.com/office/word/2006/wordml" xmlns:wps="http://schemas.microsoft.com/office/word/2010/wordprocessingShape" mc:Ignorable="w14 w15 wp14">
   <w:p>
     <w:pPr>
       <w:pStyle w:val="Header"/>
@@ -2195,6 +2525,7 @@
     <w:r>
       <w:rPr>
         <w:noProof/>
+        <w:lang w:val="en-IN" w:eastAsia="en-IN"/>
       </w:rPr>
       <w:drawing>
         <wp:anchor distT="0" distB="0" distL="114300" distR="114300" simplePos="0" relativeHeight="251658240" behindDoc="0" locked="0" layoutInCell="1" allowOverlap="1" wp14:anchorId="2516AC4E" wp14:editId="3353CA72">
@@ -2255,6 +2586,7 @@
     <w:r>
       <w:rPr>
         <w:noProof/>
+        <w:lang w:val="en-IN" w:eastAsia="en-IN"/>
       </w:rPr>
       <w:drawing>
         <wp:anchor distT="0" distB="0" distL="114300" distR="114300" simplePos="0" relativeHeight="251659264" behindDoc="0" locked="0" layoutInCell="1" allowOverlap="1" wp14:anchorId="2D7DF0F4" wp14:editId="377F3444">
@@ -2317,7 +2649,7 @@
 </file>
 
 <file path=word/header3.xml><?xml version="1.0" encoding="utf-8"?>
-<w:hdr xmlns:wpc="http://schemas.microsoft.com/office/word/2010/wordprocessingCanvas" xmlns:cx="http://schemas.microsoft.com/office/drawing/2014/chartex" xmlns:cx1="http://schemas.microsoft.com/office/drawing/2015/9/8/chartex" xmlns:cx2="http://schemas.microsoft.com/office/drawing/2015/10/21/chartex" xmlns:cx3="http://schemas.microsoft.com/office/drawing/2016/5/9/chartex" xmlns:cx4="http://schemas.microsoft.com/office/drawing/2016/5/10/chartex" xmlns:cx5="http://schemas.microsoft.com/office/drawing/2016/5/11/chartex" xmlns:cx6="http://schemas.microsoft.com/office/drawing/2016/5/12/chartex" xmlns:cx7="http://schemas.microsoft.com/office/drawing/2016/5/13/chartex" xmlns:cx8="http://schemas.microsoft.com/office/drawing/2016/5/14/chartex" xmlns:mc="http://schemas.openxmlformats.org/markup-compatibility/2006" xmlns:aink="http://schemas.microsoft.com/office/drawing/2016/ink" xmlns:am3d="http://schemas.microsoft.com/office/drawing/2017/model3d" xmlns:o="urn:schemas-microsoft-com:office:office" xmlns:r="http://schemas.openxmlformats.org/officeDocument/2006/relationships" xmlns:m="http://schemas.openxmlformats.org/officeDocument/2006/math" xmlns:v="urn:schemas-microsoft-com:vml" xmlns:wp14="http://schemas.microsoft.com/office/word/2010/wordprocessingDrawing" xmlns:wp="http://schemas.openxmlformats.org/drawingml/2006/wordprocessingDrawing" xmlns:w10="urn:schemas-microsoft-com:office:word" xmlns:w="http://schemas.openxmlformats.org/wordprocessingml/2006/main" xmlns:w14="http://schemas.microsoft.com/office/word/2010/wordml" xmlns:w15="http://schemas.microsoft.com/office/word/2012/wordml" xmlns:w16cid="http://schemas.microsoft.com/office/word/2016/wordml/cid" xmlns:w16se="http://schemas.microsoft.com/office/word/2015/wordml/symex" xmlns:wpg="http://schemas.microsoft.com/office/word/2010/wordprocessingGroup" xmlns:wpi="http://schemas.microsoft.com/office/word/2010/wordprocessingInk" xmlns:wne="http://schemas.microsoft.com/office/word/2006/wordml" xmlns:wps="http://schemas.microsoft.com/office/word/2010/wordprocessingShape" mc:Ignorable="w14 w15 w16se w16cid wp14">
+<w:hdr xmlns:wpc="http://schemas.microsoft.com/office/word/2010/wordprocessingCanvas" xmlns:mc="http://schemas.openxmlformats.org/markup-compatibility/2006" xmlns:o="urn:schemas-microsoft-com:office:office" xmlns:r="http://schemas.openxmlformats.org/officeDocument/2006/relationships" xmlns:m="http://schemas.openxmlformats.org/officeDocument/2006/math" xmlns:v="urn:schemas-microsoft-com:vml" xmlns:wp14="http://schemas.microsoft.com/office/word/2010/wordprocessingDrawing" xmlns:wp="http://schemas.openxmlformats.org/drawingml/2006/wordprocessingDrawing" xmlns:w10="urn:schemas-microsoft-com:office:word" xmlns:w="http://schemas.openxmlformats.org/wordprocessingml/2006/main" xmlns:w14="http://schemas.microsoft.com/office/word/2010/wordml" xmlns:w15="http://schemas.microsoft.com/office/word/2012/wordml" xmlns:wpg="http://schemas.microsoft.com/office/word/2010/wordprocessingGroup" xmlns:wpi="http://schemas.microsoft.com/office/word/2010/wordprocessingInk" xmlns:wne="http://schemas.microsoft.com/office/word/2006/wordml" xmlns:wps="http://schemas.microsoft.com/office/word/2010/wordprocessingShape" mc:Ignorable="w14 w15 wp14">
   <w:p>
     <w:pPr>
       <w:pStyle w:val="Header"/>
@@ -2327,8 +2659,8 @@
 </file>
 
 <file path=word/numbering.xml><?xml version="1.0" encoding="utf-8"?>
-<w:numbering xmlns:wpc="http://schemas.microsoft.com/office/word/2010/wordprocessingCanvas" xmlns:cx="http://schemas.microsoft.com/office/drawing/2014/chartex" xmlns:cx1="http://schemas.microsoft.com/office/drawing/2015/9/8/chartex" xmlns:cx2="http://schemas.microsoft.com/office/drawing/2015/10/21/chartex" xmlns:cx3="http://schemas.microsoft.com/office/drawing/2016/5/9/chartex" xmlns:cx4="http://schemas.microsoft.com/office/drawing/2016/5/10/chartex" xmlns:cx5="http://schemas.microsoft.com/office/drawing/2016/5/11/chartex" xmlns:cx6="http://schemas.microsoft.com/office/drawing/2016/5/12/chartex" xmlns:cx7="http://schemas.microsoft.com/office/drawing/2016/5/13/chartex" xmlns:cx8="http://schemas.microsoft.com/office/drawing/2016/5/14/chartex" xmlns:mc="http://schemas.openxmlformats.org/markup-compatibility/2006" xmlns:aink="http://schemas.microsoft.com/office/drawing/2016/ink" xmlns:am3d="http://schemas.microsoft.com/office/drawing/2017/model3d" xmlns:o="urn:schemas-microsoft-com:office:office" xmlns:r="http://schemas.openxmlformats.org/officeDocument/2006/relationships" xmlns:m="http://schemas.openxmlformats.org/officeDocument/2006/math" xmlns:v="urn:schemas-microsoft-com:vml" xmlns:wp14="http://schemas.microsoft.com/office/word/2010/wordprocessingDrawing" xmlns:wp="http://schemas.openxmlformats.org/drawingml/2006/wordprocessingDrawing" xmlns:w10="urn:schemas-microsoft-com:office:word" xmlns:w="http://schemas.openxmlformats.org/wordprocessingml/2006/main" xmlns:w14="http://schemas.microsoft.com/office/word/2010/wordml" xmlns:w15="http://schemas.microsoft.com/office/word/2012/wordml" xmlns:w16cid="http://schemas.microsoft.com/office/word/2016/wordml/cid" xmlns:w16se="http://schemas.microsoft.com/office/word/2015/wordml/symex" xmlns:wpg="http://schemas.microsoft.com/office/word/2010/wordprocessingGroup" xmlns:wpi="http://schemas.microsoft.com/office/word/2010/wordprocessingInk" xmlns:wne="http://schemas.microsoft.com/office/word/2006/wordml" xmlns:wps="http://schemas.microsoft.com/office/word/2010/wordprocessingShape" mc:Ignorable="w14 w15 w16se w16cid wp14">
-  <w:abstractNum w:abstractNumId="0" w15:restartNumberingAfterBreak="0">
+<w:numbering xmlns:wpc="http://schemas.microsoft.com/office/word/2010/wordprocessingCanvas" xmlns:mc="http://schemas.openxmlformats.org/markup-compatibility/2006" xmlns:o="urn:schemas-microsoft-com:office:office" xmlns:r="http://schemas.openxmlformats.org/officeDocument/2006/relationships" xmlns:m="http://schemas.openxmlformats.org/officeDocument/2006/math" xmlns:v="urn:schemas-microsoft-com:vml" xmlns:wp14="http://schemas.microsoft.com/office/word/2010/wordprocessingDrawing" xmlns:wp="http://schemas.openxmlformats.org/drawingml/2006/wordprocessingDrawing" xmlns:w10="urn:schemas-microsoft-com:office:word" xmlns:w="http://schemas.openxmlformats.org/wordprocessingml/2006/main" xmlns:w14="http://schemas.microsoft.com/office/word/2010/wordml" xmlns:w15="http://schemas.microsoft.com/office/word/2012/wordml" xmlns:wpg="http://schemas.microsoft.com/office/word/2010/wordprocessingGroup" xmlns:wpi="http://schemas.microsoft.com/office/word/2010/wordprocessingInk" xmlns:wne="http://schemas.microsoft.com/office/word/2006/wordml" xmlns:wps="http://schemas.microsoft.com/office/word/2010/wordprocessingShape" mc:Ignorable="w14 w15 wp14">
+  <w:abstractNum w:abstractNumId="0">
     <w:nsid w:val="0D6B7E43"/>
     <w:multiLevelType w:val="hybridMultilevel"/>
     <w:tmpl w:val="5038C80E"/>
@@ -2414,7 +2746,7 @@
       </w:pPr>
     </w:lvl>
   </w:abstractNum>
-  <w:abstractNum w:abstractNumId="1" w15:restartNumberingAfterBreak="0">
+  <w:abstractNum w:abstractNumId="1">
     <w:nsid w:val="13641416"/>
     <w:multiLevelType w:val="hybridMultilevel"/>
     <w:tmpl w:val="85B87E76"/>
@@ -2500,7 +2832,7 @@
       </w:pPr>
     </w:lvl>
   </w:abstractNum>
-  <w:abstractNum w:abstractNumId="2" w15:restartNumberingAfterBreak="0">
+  <w:abstractNum w:abstractNumId="2">
     <w:nsid w:val="1C564FCF"/>
     <w:multiLevelType w:val="hybridMultilevel"/>
     <w:tmpl w:val="FEE096DA"/>
@@ -2589,10 +2921,10 @@
       </w:pPr>
     </w:lvl>
   </w:abstractNum>
-  <w:abstractNum w:abstractNumId="3" w15:restartNumberingAfterBreak="0">
+  <w:abstractNum w:abstractNumId="3">
     <w:nsid w:val="204E1820"/>
     <w:multiLevelType w:val="hybridMultilevel"/>
-    <w:tmpl w:val="4E6E49F8"/>
+    <w:tmpl w:val="A6441ABA"/>
     <w:lvl w:ilvl="0" w:tplc="B4B61996">
       <w:start w:val="1"/>
       <w:numFmt w:val="decimal"/>
@@ -2605,11 +2937,11 @@
         <w:color w:val="auto"/>
       </w:rPr>
     </w:lvl>
-    <w:lvl w:ilvl="1" w:tplc="04090019" w:tentative="1">
-      <w:start w:val="1"/>
-      <w:numFmt w:val="lowerLetter"/>
+    <w:lvl w:ilvl="1" w:tplc="40090013">
+      <w:start w:val="1"/>
+      <w:numFmt w:val="upperRoman"/>
       <w:lvlText w:val="%2."/>
-      <w:lvlJc w:val="left"/>
+      <w:lvlJc w:val="right"/>
       <w:pPr>
         <w:ind w:left="1440" w:hanging="360"/>
       </w:pPr>
@@ -2678,7 +3010,7 @@
       </w:pPr>
     </w:lvl>
   </w:abstractNum>
-  <w:abstractNum w:abstractNumId="4" w15:restartNumberingAfterBreak="0">
+  <w:abstractNum w:abstractNumId="4">
     <w:nsid w:val="35C33996"/>
     <w:multiLevelType w:val="hybridMultilevel"/>
     <w:tmpl w:val="EF66AEB0"/>
@@ -2767,7 +3099,7 @@
       </w:pPr>
     </w:lvl>
   </w:abstractNum>
-  <w:abstractNum w:abstractNumId="5" w15:restartNumberingAfterBreak="0">
+  <w:abstractNum w:abstractNumId="5">
     <w:nsid w:val="3E020F5D"/>
     <w:multiLevelType w:val="hybridMultilevel"/>
     <w:tmpl w:val="5054011C"/>
@@ -2856,7 +3188,7 @@
       </w:pPr>
     </w:lvl>
   </w:abstractNum>
-  <w:abstractNum w:abstractNumId="6" w15:restartNumberingAfterBreak="0">
+  <w:abstractNum w:abstractNumId="6">
     <w:nsid w:val="44D55BEA"/>
     <w:multiLevelType w:val="hybridMultilevel"/>
     <w:tmpl w:val="A2981B60"/>
@@ -2942,7 +3274,93 @@
       </w:pPr>
     </w:lvl>
   </w:abstractNum>
-  <w:abstractNum w:abstractNumId="7" w15:restartNumberingAfterBreak="0">
+  <w:abstractNum w:abstractNumId="7">
+    <w:nsid w:val="46573623"/>
+    <w:multiLevelType w:val="hybridMultilevel"/>
+    <w:tmpl w:val="22FEC5F0"/>
+    <w:lvl w:ilvl="0" w:tplc="40090013">
+      <w:start w:val="1"/>
+      <w:numFmt w:val="upperRoman"/>
+      <w:lvlText w:val="%1."/>
+      <w:lvlJc w:val="right"/>
+      <w:pPr>
+        <w:ind w:left="1440" w:hanging="360"/>
+      </w:pPr>
+    </w:lvl>
+    <w:lvl w:ilvl="1" w:tplc="40090019" w:tentative="1">
+      <w:start w:val="1"/>
+      <w:numFmt w:val="lowerLetter"/>
+      <w:lvlText w:val="%2."/>
+      <w:lvlJc w:val="left"/>
+      <w:pPr>
+        <w:ind w:left="2160" w:hanging="360"/>
+      </w:pPr>
+    </w:lvl>
+    <w:lvl w:ilvl="2" w:tplc="4009001B" w:tentative="1">
+      <w:start w:val="1"/>
+      <w:numFmt w:val="lowerRoman"/>
+      <w:lvlText w:val="%3."/>
+      <w:lvlJc w:val="right"/>
+      <w:pPr>
+        <w:ind w:left="2880" w:hanging="180"/>
+      </w:pPr>
+    </w:lvl>
+    <w:lvl w:ilvl="3" w:tplc="4009000F" w:tentative="1">
+      <w:start w:val="1"/>
+      <w:numFmt w:val="decimal"/>
+      <w:lvlText w:val="%4."/>
+      <w:lvlJc w:val="left"/>
+      <w:pPr>
+        <w:ind w:left="3600" w:hanging="360"/>
+      </w:pPr>
+    </w:lvl>
+    <w:lvl w:ilvl="4" w:tplc="40090019" w:tentative="1">
+      <w:start w:val="1"/>
+      <w:numFmt w:val="lowerLetter"/>
+      <w:lvlText w:val="%5."/>
+      <w:lvlJc w:val="left"/>
+      <w:pPr>
+        <w:ind w:left="4320" w:hanging="360"/>
+      </w:pPr>
+    </w:lvl>
+    <w:lvl w:ilvl="5" w:tplc="4009001B" w:tentative="1">
+      <w:start w:val="1"/>
+      <w:numFmt w:val="lowerRoman"/>
+      <w:lvlText w:val="%6."/>
+      <w:lvlJc w:val="right"/>
+      <w:pPr>
+        <w:ind w:left="5040" w:hanging="180"/>
+      </w:pPr>
+    </w:lvl>
+    <w:lvl w:ilvl="6" w:tplc="4009000F" w:tentative="1">
+      <w:start w:val="1"/>
+      <w:numFmt w:val="decimal"/>
+      <w:lvlText w:val="%7."/>
+      <w:lvlJc w:val="left"/>
+      <w:pPr>
+        <w:ind w:left="5760" w:hanging="360"/>
+      </w:pPr>
+    </w:lvl>
+    <w:lvl w:ilvl="7" w:tplc="40090019" w:tentative="1">
+      <w:start w:val="1"/>
+      <w:numFmt w:val="lowerLetter"/>
+      <w:lvlText w:val="%8."/>
+      <w:lvlJc w:val="left"/>
+      <w:pPr>
+        <w:ind w:left="6480" w:hanging="360"/>
+      </w:pPr>
+    </w:lvl>
+    <w:lvl w:ilvl="8" w:tplc="4009001B" w:tentative="1">
+      <w:start w:val="1"/>
+      <w:numFmt w:val="lowerRoman"/>
+      <w:lvlText w:val="%9."/>
+      <w:lvlJc w:val="right"/>
+      <w:pPr>
+        <w:ind w:left="7200" w:hanging="180"/>
+      </w:pPr>
+    </w:lvl>
+  </w:abstractNum>
+  <w:abstractNum w:abstractNumId="8">
     <w:nsid w:val="47670416"/>
     <w:multiLevelType w:val="hybridMultilevel"/>
     <w:tmpl w:val="B9625EA2"/>
@@ -3055,7 +3473,7 @@
       </w:rPr>
     </w:lvl>
   </w:abstractNum>
-  <w:abstractNum w:abstractNumId="8" w15:restartNumberingAfterBreak="0">
+  <w:abstractNum w:abstractNumId="9">
     <w:nsid w:val="47CD568B"/>
     <w:multiLevelType w:val="hybridMultilevel"/>
     <w:tmpl w:val="B92EB918"/>
@@ -3168,7 +3586,7 @@
       </w:rPr>
     </w:lvl>
   </w:abstractNum>
-  <w:abstractNum w:abstractNumId="9" w15:restartNumberingAfterBreak="0">
+  <w:abstractNum w:abstractNumId="10">
     <w:nsid w:val="58D770FB"/>
     <w:multiLevelType w:val="hybridMultilevel"/>
     <w:tmpl w:val="0114C79A"/>
@@ -3257,7 +3675,93 @@
       </w:pPr>
     </w:lvl>
   </w:abstractNum>
-  <w:abstractNum w:abstractNumId="10" w15:restartNumberingAfterBreak="0">
+  <w:abstractNum w:abstractNumId="11">
+    <w:nsid w:val="5B127B1E"/>
+    <w:multiLevelType w:val="hybridMultilevel"/>
+    <w:tmpl w:val="14D6D99E"/>
+    <w:lvl w:ilvl="0" w:tplc="40090013">
+      <w:start w:val="1"/>
+      <w:numFmt w:val="upperRoman"/>
+      <w:lvlText w:val="%1."/>
+      <w:lvlJc w:val="right"/>
+      <w:pPr>
+        <w:ind w:left="1740" w:hanging="360"/>
+      </w:pPr>
+    </w:lvl>
+    <w:lvl w:ilvl="1" w:tplc="40090019" w:tentative="1">
+      <w:start w:val="1"/>
+      <w:numFmt w:val="lowerLetter"/>
+      <w:lvlText w:val="%2."/>
+      <w:lvlJc w:val="left"/>
+      <w:pPr>
+        <w:ind w:left="2460" w:hanging="360"/>
+      </w:pPr>
+    </w:lvl>
+    <w:lvl w:ilvl="2" w:tplc="4009001B" w:tentative="1">
+      <w:start w:val="1"/>
+      <w:numFmt w:val="lowerRoman"/>
+      <w:lvlText w:val="%3."/>
+      <w:lvlJc w:val="right"/>
+      <w:pPr>
+        <w:ind w:left="3180" w:hanging="180"/>
+      </w:pPr>
+    </w:lvl>
+    <w:lvl w:ilvl="3" w:tplc="4009000F" w:tentative="1">
+      <w:start w:val="1"/>
+      <w:numFmt w:val="decimal"/>
+      <w:lvlText w:val="%4."/>
+      <w:lvlJc w:val="left"/>
+      <w:pPr>
+        <w:ind w:left="3900" w:hanging="360"/>
+      </w:pPr>
+    </w:lvl>
+    <w:lvl w:ilvl="4" w:tplc="40090019" w:tentative="1">
+      <w:start w:val="1"/>
+      <w:numFmt w:val="lowerLetter"/>
+      <w:lvlText w:val="%5."/>
+      <w:lvlJc w:val="left"/>
+      <w:pPr>
+        <w:ind w:left="4620" w:hanging="360"/>
+      </w:pPr>
+    </w:lvl>
+    <w:lvl w:ilvl="5" w:tplc="4009001B" w:tentative="1">
+      <w:start w:val="1"/>
+      <w:numFmt w:val="lowerRoman"/>
+      <w:lvlText w:val="%6."/>
+      <w:lvlJc w:val="right"/>
+      <w:pPr>
+        <w:ind w:left="5340" w:hanging="180"/>
+      </w:pPr>
+    </w:lvl>
+    <w:lvl w:ilvl="6" w:tplc="4009000F" w:tentative="1">
+      <w:start w:val="1"/>
+      <w:numFmt w:val="decimal"/>
+      <w:lvlText w:val="%7."/>
+      <w:lvlJc w:val="left"/>
+      <w:pPr>
+        <w:ind w:left="6060" w:hanging="360"/>
+      </w:pPr>
+    </w:lvl>
+    <w:lvl w:ilvl="7" w:tplc="40090019" w:tentative="1">
+      <w:start w:val="1"/>
+      <w:numFmt w:val="lowerLetter"/>
+      <w:lvlText w:val="%8."/>
+      <w:lvlJc w:val="left"/>
+      <w:pPr>
+        <w:ind w:left="6780" w:hanging="360"/>
+      </w:pPr>
+    </w:lvl>
+    <w:lvl w:ilvl="8" w:tplc="4009001B" w:tentative="1">
+      <w:start w:val="1"/>
+      <w:numFmt w:val="lowerRoman"/>
+      <w:lvlText w:val="%9."/>
+      <w:lvlJc w:val="right"/>
+      <w:pPr>
+        <w:ind w:left="7500" w:hanging="180"/>
+      </w:pPr>
+    </w:lvl>
+  </w:abstractNum>
+  <w:abstractNum w:abstractNumId="12">
     <w:nsid w:val="623F63A4"/>
     <w:multiLevelType w:val="hybridMultilevel"/>
     <w:tmpl w:val="8ECA5852"/>
@@ -3343,7 +3847,7 @@
       </w:pPr>
     </w:lvl>
   </w:abstractNum>
-  <w:abstractNum w:abstractNumId="11" w15:restartNumberingAfterBreak="0">
+  <w:abstractNum w:abstractNumId="13">
     <w:nsid w:val="70BC2D2A"/>
     <w:multiLevelType w:val="hybridMultilevel"/>
     <w:tmpl w:val="BA2248F2"/>
@@ -3456,7 +3960,7 @@
       </w:rPr>
     </w:lvl>
   </w:abstractNum>
-  <w:abstractNum w:abstractNumId="12" w15:restartNumberingAfterBreak="0">
+  <w:abstractNum w:abstractNumId="14">
     <w:nsid w:val="79BE3B4F"/>
     <w:multiLevelType w:val="hybridMultilevel"/>
     <w:tmpl w:val="F57C4AE0"/>
@@ -3546,16 +4050,16 @@
     <w:abstractNumId w:val="1"/>
   </w:num>
   <w:num w:numId="2">
-    <w:abstractNumId w:val="11"/>
+    <w:abstractNumId w:val="13"/>
   </w:num>
   <w:num w:numId="3">
-    <w:abstractNumId w:val="12"/>
+    <w:abstractNumId w:val="14"/>
   </w:num>
   <w:num w:numId="4">
-    <w:abstractNumId w:val="9"/>
+    <w:abstractNumId w:val="10"/>
   </w:num>
   <w:num w:numId="5">
-    <w:abstractNumId w:val="7"/>
+    <w:abstractNumId w:val="8"/>
   </w:num>
   <w:num w:numId="6">
     <w:abstractNumId w:val="6"/>
@@ -3570,22 +4074,28 @@
     <w:abstractNumId w:val="5"/>
   </w:num>
   <w:num w:numId="10">
-    <w:abstractNumId w:val="8"/>
+    <w:abstractNumId w:val="9"/>
   </w:num>
   <w:num w:numId="11">
     <w:abstractNumId w:val="2"/>
   </w:num>
   <w:num w:numId="12">
-    <w:abstractNumId w:val="10"/>
+    <w:abstractNumId w:val="12"/>
   </w:num>
   <w:num w:numId="13">
     <w:abstractNumId w:val="4"/>
+  </w:num>
+  <w:num w:numId="14">
+    <w:abstractNumId w:val="11"/>
+  </w:num>
+  <w:num w:numId="15">
+    <w:abstractNumId w:val="7"/>
   </w:num>
 </w:numbering>
 </file>
 
 <file path=word/styles.xml><?xml version="1.0" encoding="utf-8"?>
-<w:styles xmlns:mc="http://schemas.openxmlformats.org/markup-compatibility/2006" xmlns:r="http://schemas.openxmlformats.org/officeDocument/2006/relationships" xmlns:w="http://schemas.openxmlformats.org/wordprocessingml/2006/main" xmlns:w14="http://schemas.microsoft.com/office/word/2010/wordml" xmlns:w15="http://schemas.microsoft.com/office/word/2012/wordml" xmlns:w16cid="http://schemas.microsoft.com/office/word/2016/wordml/cid" xmlns:w16se="http://schemas.microsoft.com/office/word/2015/wordml/symex" mc:Ignorable="w14 w15 w16se w16cid">
+<w:styles xmlns:mc="http://schemas.openxmlformats.org/markup-compatibility/2006" xmlns:r="http://schemas.openxmlformats.org/officeDocument/2006/relationships" xmlns:w="http://schemas.openxmlformats.org/wordprocessingml/2006/main" xmlns:w14="http://schemas.microsoft.com/office/word/2010/wordml" xmlns:w15="http://schemas.microsoft.com/office/word/2012/wordml" mc:Ignorable="w14 w15">
   <w:docDefaults>
     <w:rPrDefault>
       <w:rPr>
@@ -3601,7 +4111,7 @@
       </w:pPr>
     </w:pPrDefault>
   </w:docDefaults>
-  <w:latentStyles w:defLockedState="0" w:defUIPriority="99" w:defSemiHidden="0" w:defUnhideWhenUsed="0" w:defQFormat="0" w:count="375">
+  <w:latentStyles w:defLockedState="0" w:defUIPriority="99" w:defSemiHidden="0" w:defUnhideWhenUsed="0" w:defQFormat="0" w:count="371">
     <w:lsdException w:name="Normal" w:uiPriority="0" w:qFormat="1"/>
     <w:lsdException w:name="heading 1" w:uiPriority="9" w:qFormat="1"/>
     <w:lsdException w:name="heading 2" w:semiHidden="1" w:uiPriority="9" w:unhideWhenUsed="1" w:qFormat="1"/>
@@ -3973,10 +4483,6 @@
     <w:lsdException w:name="List Table 5 Dark Accent 6" w:uiPriority="50"/>
     <w:lsdException w:name="List Table 6 Colorful Accent 6" w:uiPriority="51"/>
     <w:lsdException w:name="List Table 7 Colorful Accent 6" w:uiPriority="52"/>
-    <w:lsdException w:name="Mention" w:semiHidden="1" w:unhideWhenUsed="1"/>
-    <w:lsdException w:name="Smart Hyperlink" w:semiHidden="1" w:unhideWhenUsed="1"/>
-    <w:lsdException w:name="Hashtag" w:semiHidden="1" w:unhideWhenUsed="1"/>
-    <w:lsdException w:name="Unresolved Mention" w:semiHidden="1" w:unhideWhenUsed="1"/>
   </w:latentStyles>
   <w:style w:type="paragraph" w:default="1" w:styleId="Normal">
     <w:name w:val="Normal"/>
@@ -4028,6 +4534,7 @@
   <w:style w:type="character" w:default="1" w:styleId="DefaultParagraphFont">
     <w:name w:val="Default Paragraph Font"/>
     <w:uiPriority w:val="1"/>
+    <w:semiHidden/>
     <w:unhideWhenUsed/>
   </w:style>
   <w:style w:type="table" w:default="1" w:styleId="TableNormal">
@@ -4141,6 +4648,7 @@
       <w:spacing w:after="0" w:line="240" w:lineRule="auto"/>
     </w:pPr>
     <w:tblPr>
+      <w:tblInd w:w="0" w:type="dxa"/>
       <w:tblBorders>
         <w:top w:val="single" w:sz="4" w:space="0" w:color="auto"/>
         <w:left w:val="single" w:sz="4" w:space="0" w:color="auto"/>
@@ -4149,6 +4657,12 @@
         <w:insideH w:val="single" w:sz="4" w:space="0" w:color="auto"/>
         <w:insideV w:val="single" w:sz="4" w:space="0" w:color="auto"/>
       </w:tblBorders>
+      <w:tblCellMar>
+        <w:top w:w="0" w:type="dxa"/>
+        <w:left w:w="108" w:type="dxa"/>
+        <w:bottom w:w="0" w:type="dxa"/>
+        <w:right w:w="108" w:type="dxa"/>
+      </w:tblCellMar>
     </w:tblPr>
   </w:style>
   <w:style w:type="paragraph" w:styleId="TOCHeading">
@@ -4524,7 +5038,7 @@
 </file>
 
 <file path=customXml/itemProps1.xml><?xml version="1.0" encoding="utf-8"?>
-<ds:datastoreItem xmlns:ds="http://schemas.openxmlformats.org/officeDocument/2006/customXml" ds:itemID="{954FCF51-1154-4446-81A8-9BA780544BD9}">
+<ds:datastoreItem xmlns:ds="http://schemas.openxmlformats.org/officeDocument/2006/customXml" ds:itemID="{7E781717-C793-4DC4-9BD5-24701D07FD16}">
   <ds:schemaRefs>
     <ds:schemaRef ds:uri="http://schemas.openxmlformats.org/officeDocument/2006/bibliography"/>
   </ds:schemaRefs>

</xml_diff>